<commit_message>
refactor: Adjust formatting of the INSPECTUBE user manual for consistency
</commit_message>
<xml_diff>
--- a/Benutzerhandbuch INSPECTUBE.docx
+++ b/Benutzerhandbuch INSPECTUBE.docx
@@ -17,7 +17,7 @@
           <w14:ligatures w14:val="none"/>
         </w:rPr>
       </w:pPr>
-      <w:bookmarkStart w:id="0" w:name="_Toc200390802"/>
+      <w:bookmarkStart w:id="0" w:name="_Toc201344864"/>
       <w:r>
         <w:rPr>
           <w:rFonts w:ascii="Neue Haas Grotesk Text Pro" w:eastAsia="Times New Roman" w:hAnsi="Neue Haas Grotesk Text Pro" w:cs="Times New Roman"/>
@@ -47,7 +47,7 @@
           <w14:ligatures w14:val="none"/>
         </w:rPr>
       </w:pPr>
-      <w:bookmarkStart w:id="1" w:name="_Toc200390803"/>
+      <w:bookmarkStart w:id="1" w:name="_Toc201344865"/>
       <w:r>
         <w:rPr>
           <w:rFonts w:ascii="Neue Haas Grotesk Text Pro" w:eastAsia="Times New Roman" w:hAnsi="Neue Haas Grotesk Text Pro" w:cs="Times New Roman"/>
@@ -136,67 +136,212 @@
           <w14:ligatures w14:val="none"/>
         </w:rPr>
       </w:pPr>
-      <w:r>
-        <w:rPr>
-          <w:rFonts w:ascii="Neue Haas Grotesk Text Pro" w:eastAsia="Times New Roman" w:hAnsi="Neue Haas Grotesk Text Pro" w:cs="Times New Roman"/>
-          <w:kern w:val="0"/>
-          <w:sz w:val="20"/>
-          <w:szCs w:val="20"/>
-          <w:lang w:eastAsia="de-CH"/>
-          <w14:ligatures w14:val="none"/>
-        </w:rPr>
-        <w:drawing>
-          <wp:inline distT="0" distB="0" distL="0" distR="0" wp14:anchorId="19F96585" wp14:editId="34EF58E9">
-            <wp:extent cx="5760720" cy="3124200"/>
-            <wp:effectExtent l="0" t="0" r="0" b="0"/>
-            <wp:docPr id="1489138511" name="Grafik 2"/>
-            <wp:cNvGraphicFramePr>
-              <a:graphicFrameLocks xmlns:a="http://schemas.openxmlformats.org/drawingml/2006/main" noChangeAspect="1"/>
-            </wp:cNvGraphicFramePr>
-            <a:graphic xmlns:a="http://schemas.openxmlformats.org/drawingml/2006/main">
-              <a:graphicData uri="http://schemas.openxmlformats.org/drawingml/2006/picture">
-                <pic:pic xmlns:pic="http://schemas.openxmlformats.org/drawingml/2006/picture">
-                  <pic:nvPicPr>
-                    <pic:cNvPr id="0" name="Picture 173"/>
-                    <pic:cNvPicPr>
-                      <a:picLocks noChangeAspect="1" noChangeArrowheads="1"/>
-                    </pic:cNvPicPr>
-                  </pic:nvPicPr>
-                  <pic:blipFill rotWithShape="1">
-                    <a:blip r:embed="rId8">
-                      <a:extLst>
-                        <a:ext uri="{28A0092B-C50C-407E-A947-70E740481C1C}">
-                          <a14:useLocalDpi xmlns:a14="http://schemas.microsoft.com/office/drawing/2010/main" val="0"/>
-                        </a:ext>
-                      </a:extLst>
-                    </a:blip>
-                    <a:srcRect t="22322" b="23446"/>
-                    <a:stretch/>
-                  </pic:blipFill>
-                  <pic:spPr bwMode="auto">
-                    <a:xfrm>
-                      <a:off x="0" y="0"/>
-                      <a:ext cx="5760720" cy="3124200"/>
-                    </a:xfrm>
-                    <a:prstGeom prst="rect">
-                      <a:avLst/>
-                    </a:prstGeom>
-                    <a:noFill/>
-                    <a:ln>
-                      <a:noFill/>
-                    </a:ln>
-                    <a:extLst>
-                      <a:ext uri="{53640926-AAD7-44D8-BBD7-CCE9431645EC}">
-                        <a14:shadowObscured xmlns:a14="http://schemas.microsoft.com/office/drawing/2010/main"/>
-                      </a:ext>
-                    </a:extLst>
-                  </pic:spPr>
-                </pic:pic>
-              </a:graphicData>
-            </a:graphic>
-          </wp:inline>
-        </w:drawing>
-      </w:r>
+    </w:p>
+    <w:p>
+      <w:pPr>
+        <w:spacing w:before="0" w:after="160" w:line="278" w:lineRule="auto"/>
+        <w:contextualSpacing w:val="0"/>
+        <w:rPr>
+          <w:rFonts w:ascii="Neue Haas Grotesk Text Pro" w:eastAsia="Times New Roman" w:hAnsi="Neue Haas Grotesk Text Pro" w:cs="Times New Roman"/>
+          <w:kern w:val="0"/>
+          <w:sz w:val="20"/>
+          <w:szCs w:val="20"/>
+          <w:lang w:eastAsia="de-CH"/>
+          <w14:ligatures w14:val="none"/>
+        </w:rPr>
+      </w:pPr>
+      <w:r>
+        <w:rPr>
+          <w:rFonts w:ascii="Neue Haas Grotesk Text Pro" w:eastAsia="Times New Roman" w:hAnsi="Neue Haas Grotesk Text Pro" w:cs="Times New Roman"/>
+          <w:noProof/>
+          <w:kern w:val="0"/>
+          <w:sz w:val="20"/>
+          <w:szCs w:val="20"/>
+          <w:lang w:eastAsia="de-CH"/>
+        </w:rPr>
+        <mc:AlternateContent>
+          <mc:Choice Requires="wpg">
+            <w:drawing>
+              <wp:anchor distT="0" distB="0" distL="114300" distR="114300" simplePos="0" relativeHeight="251661312" behindDoc="0" locked="0" layoutInCell="1" allowOverlap="1" wp14:anchorId="18CEAC1F" wp14:editId="06ABC195">
+                <wp:simplePos x="0" y="0"/>
+                <wp:positionH relativeFrom="column">
+                  <wp:posOffset>199708</wp:posOffset>
+                </wp:positionH>
+                <wp:positionV relativeFrom="paragraph">
+                  <wp:posOffset>122555</wp:posOffset>
+                </wp:positionV>
+                <wp:extent cx="5406571" cy="1219200"/>
+                <wp:effectExtent l="0" t="0" r="0" b="0"/>
+                <wp:wrapNone/>
+                <wp:docPr id="999312340" name="Gruppieren 6"/>
+                <wp:cNvGraphicFramePr/>
+                <a:graphic xmlns:a="http://schemas.openxmlformats.org/drawingml/2006/main">
+                  <a:graphicData uri="http://schemas.microsoft.com/office/word/2010/wordprocessingGroup">
+                    <wpg:wgp>
+                      <wpg:cNvGrpSpPr/>
+                      <wpg:grpSpPr>
+                        <a:xfrm>
+                          <a:off x="0" y="0"/>
+                          <a:ext cx="5406571" cy="1219200"/>
+                          <a:chOff x="0" y="0"/>
+                          <a:chExt cx="5406571" cy="1219200"/>
+                        </a:xfrm>
+                      </wpg:grpSpPr>
+                      <pic:pic xmlns:pic="http://schemas.openxmlformats.org/drawingml/2006/picture">
+                        <pic:nvPicPr>
+                          <pic:cNvPr id="1095170994" name="Grafik 5"/>
+                          <pic:cNvPicPr>
+                            <a:picLocks noChangeAspect="1"/>
+                          </pic:cNvPicPr>
+                        </pic:nvPicPr>
+                        <pic:blipFill>
+                          <a:blip r:embed="rId8">
+                            <a:extLst>
+                              <a:ext uri="{28A0092B-C50C-407E-A947-70E740481C1C}">
+                                <a14:useLocalDpi xmlns:a14="http://schemas.microsoft.com/office/drawing/2010/main" val="0"/>
+                              </a:ext>
+                            </a:extLst>
+                          </a:blip>
+                          <a:srcRect/>
+                          <a:stretch>
+                            <a:fillRect/>
+                          </a:stretch>
+                        </pic:blipFill>
+                        <pic:spPr bwMode="auto">
+                          <a:xfrm>
+                            <a:off x="0" y="188685"/>
+                            <a:ext cx="4279900" cy="804545"/>
+                          </a:xfrm>
+                          <a:prstGeom prst="rect">
+                            <a:avLst/>
+                          </a:prstGeom>
+                          <a:noFill/>
+                        </pic:spPr>
+                      </pic:pic>
+                      <pic:pic xmlns:pic="http://schemas.openxmlformats.org/drawingml/2006/picture">
+                        <pic:nvPicPr>
+                          <pic:cNvPr id="1876956439" name="Grafik 1"/>
+                          <pic:cNvPicPr>
+                            <a:picLocks noChangeAspect="1"/>
+                          </pic:cNvPicPr>
+                        </pic:nvPicPr>
+                        <pic:blipFill>
+                          <a:blip r:embed="rId9">
+                            <a:extLst>
+                              <a:ext uri="{28A0092B-C50C-407E-A947-70E740481C1C}">
+                                <a14:useLocalDpi xmlns:a14="http://schemas.microsoft.com/office/drawing/2010/main" val="0"/>
+                              </a:ext>
+                            </a:extLst>
+                          </a:blip>
+                          <a:stretch>
+                            <a:fillRect/>
+                          </a:stretch>
+                        </pic:blipFill>
+                        <pic:spPr>
+                          <a:xfrm>
+                            <a:off x="4187371" y="0"/>
+                            <a:ext cx="1219200" cy="1219200"/>
+                          </a:xfrm>
+                          <a:prstGeom prst="rect">
+                            <a:avLst/>
+                          </a:prstGeom>
+                        </pic:spPr>
+                      </pic:pic>
+                    </wpg:wgp>
+                  </a:graphicData>
+                </a:graphic>
+              </wp:anchor>
+            </w:drawing>
+          </mc:Choice>
+          <mc:Fallback>
+            <w:pict>
+              <v:group w14:anchorId="3E084318" id="Gruppieren 6" o:spid="_x0000_s1026" style="position:absolute;margin-left:15.75pt;margin-top:9.65pt;width:425.7pt;height:96pt;z-index:251661312" coordsize="54065,12192" o:gfxdata="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">
+                <v:shapetype id="_x0000_t75" coordsize="21600,21600" o:spt="75" o:preferrelative="t" path="m@4@5l@4@11@9@11@9@5xe" filled="f" stroked="f">
+                  <v:stroke joinstyle="miter"/>
+                  <v:formulas>
+                    <v:f eqn="if lineDrawn pixelLineWidth 0"/>
+                    <v:f eqn="sum @0 1 0"/>
+                    <v:f eqn="sum 0 0 @1"/>
+                    <v:f eqn="prod @2 1 2"/>
+                    <v:f eqn="prod @3 21600 pixelWidth"/>
+                    <v:f eqn="prod @3 21600 pixelHeight"/>
+                    <v:f eqn="sum @0 0 1"/>
+                    <v:f eqn="prod @6 1 2"/>
+                    <v:f eqn="prod @7 21600 pixelWidth"/>
+                    <v:f eqn="sum @8 21600 0"/>
+                    <v:f eqn="prod @7 21600 pixelHeight"/>
+                    <v:f eqn="sum @10 21600 0"/>
+                  </v:formulas>
+                  <v:path o:extrusionok="f" gradientshapeok="t" o:connecttype="rect"/>
+                  <o:lock v:ext="edit" aspectratio="t"/>
+                </v:shapetype>
+                <v:shape id="Grafik 5" o:spid="_x0000_s1027" type="#_x0000_t75" style="position:absolute;top:1886;width:42799;height:8046;visibility:visible;mso-wrap-style:square" o:gfxdata="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">
+                  <v:imagedata r:id="rId10" o:title=""/>
+                </v:shape>
+                <v:shape id="Grafik 1" o:spid="_x0000_s1028" type="#_x0000_t75" style="position:absolute;left:41873;width:12192;height:12192;visibility:visible;mso-wrap-style:square" o:gfxdata="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">
+                  <v:imagedata r:id="rId11" o:title=""/>
+                </v:shape>
+              </v:group>
+            </w:pict>
+          </mc:Fallback>
+        </mc:AlternateContent>
+      </w:r>
+    </w:p>
+    <w:p>
+      <w:pPr>
+        <w:spacing w:before="0" w:after="160" w:line="278" w:lineRule="auto"/>
+        <w:contextualSpacing w:val="0"/>
+        <w:rPr>
+          <w:rFonts w:ascii="Neue Haas Grotesk Text Pro" w:eastAsia="Times New Roman" w:hAnsi="Neue Haas Grotesk Text Pro" w:cs="Times New Roman"/>
+          <w:kern w:val="0"/>
+          <w:sz w:val="20"/>
+          <w:szCs w:val="20"/>
+          <w:lang w:eastAsia="de-CH"/>
+          <w14:ligatures w14:val="none"/>
+        </w:rPr>
+      </w:pPr>
+    </w:p>
+    <w:p>
+      <w:pPr>
+        <w:spacing w:before="0" w:after="160" w:line="278" w:lineRule="auto"/>
+        <w:contextualSpacing w:val="0"/>
+        <w:rPr>
+          <w:rFonts w:ascii="Neue Haas Grotesk Text Pro" w:eastAsia="Times New Roman" w:hAnsi="Neue Haas Grotesk Text Pro" w:cs="Times New Roman"/>
+          <w:kern w:val="0"/>
+          <w:sz w:val="20"/>
+          <w:szCs w:val="20"/>
+          <w:lang w:eastAsia="de-CH"/>
+          <w14:ligatures w14:val="none"/>
+        </w:rPr>
+      </w:pPr>
+    </w:p>
+    <w:p>
+      <w:pPr>
+        <w:spacing w:before="0" w:after="160" w:line="278" w:lineRule="auto"/>
+        <w:contextualSpacing w:val="0"/>
+        <w:rPr>
+          <w:rFonts w:ascii="Neue Haas Grotesk Text Pro" w:eastAsia="Times New Roman" w:hAnsi="Neue Haas Grotesk Text Pro" w:cs="Times New Roman"/>
+          <w:kern w:val="0"/>
+          <w:sz w:val="20"/>
+          <w:szCs w:val="20"/>
+          <w:lang w:eastAsia="de-CH"/>
+          <w14:ligatures w14:val="none"/>
+        </w:rPr>
+      </w:pPr>
+    </w:p>
+    <w:p>
+      <w:pPr>
+        <w:spacing w:before="0" w:after="160" w:line="278" w:lineRule="auto"/>
+        <w:contextualSpacing w:val="0"/>
+        <w:rPr>
+          <w:rFonts w:ascii="Neue Haas Grotesk Text Pro" w:eastAsia="Times New Roman" w:hAnsi="Neue Haas Grotesk Text Pro" w:cs="Times New Roman"/>
+          <w:kern w:val="0"/>
+          <w:sz w:val="20"/>
+          <w:szCs w:val="20"/>
+          <w:lang w:eastAsia="de-CH"/>
+          <w14:ligatures w14:val="none"/>
+        </w:rPr>
+      </w:pPr>
       <w:r>
         <w:rPr>
           <w:rFonts w:ascii="Neue Haas Grotesk Text Pro" w:eastAsia="Times New Roman" w:hAnsi="Neue Haas Grotesk Text Pro" w:cs="Times New Roman"/>
@@ -311,7 +456,7 @@
           <w:r>
             <w:fldChar w:fldCharType="separate"/>
           </w:r>
-          <w:hyperlink w:anchor="_Toc200390802" w:history="1">
+          <w:hyperlink w:anchor="_Toc201344864" w:history="1">
             <w:r>
               <w:rPr>
                 <w:rStyle w:val="Hyperlink"/>
@@ -344,7 +489,7 @@
                 <w:noProof/>
                 <w:webHidden/>
               </w:rPr>
-              <w:instrText xml:space="preserve"> PAGEREF _Toc200390802 \h </w:instrText>
+              <w:instrText xml:space="preserve"> PAGEREF _Toc201344864 \h </w:instrText>
             </w:r>
             <w:r>
               <w:rPr>
@@ -387,7 +532,7 @@
               <w:lang w:eastAsia="de-CH"/>
             </w:rPr>
           </w:pPr>
-          <w:hyperlink w:anchor="_Toc200390803" w:history="1">
+          <w:hyperlink w:anchor="_Toc201344865" w:history="1">
             <w:r>
               <w:rPr>
                 <w:rStyle w:val="Hyperlink"/>
@@ -420,7 +565,7 @@
                 <w:noProof/>
                 <w:webHidden/>
               </w:rPr>
-              <w:instrText xml:space="preserve"> PAGEREF _Toc200390803 \h </w:instrText>
+              <w:instrText xml:space="preserve"> PAGEREF _Toc201344865 \h </w:instrText>
             </w:r>
             <w:r>
               <w:rPr>
@@ -463,7 +608,7 @@
               <w:lang w:eastAsia="de-CH"/>
             </w:rPr>
           </w:pPr>
-          <w:hyperlink w:anchor="_Toc200390804" w:history="1">
+          <w:hyperlink w:anchor="_Toc201344866" w:history="1">
             <w:r>
               <w:rPr>
                 <w:rStyle w:val="Hyperlink"/>
@@ -492,7 +637,7 @@
                 <w:noProof/>
                 <w:webHidden/>
               </w:rPr>
-              <w:instrText xml:space="preserve"> PAGEREF _Toc200390804 \h </w:instrText>
+              <w:instrText xml:space="preserve"> PAGEREF _Toc201344866 \h </w:instrText>
             </w:r>
             <w:r>
               <w:rPr>
@@ -535,7 +680,7 @@
               <w:lang w:eastAsia="de-CH"/>
             </w:rPr>
           </w:pPr>
-          <w:hyperlink w:anchor="_Toc200390805" w:history="1">
+          <w:hyperlink w:anchor="_Toc201344867" w:history="1">
             <w:r>
               <w:rPr>
                 <w:rStyle w:val="Hyperlink"/>
@@ -562,7 +707,7 @@
                 <w:noProof/>
                 <w:webHidden/>
               </w:rPr>
-              <w:instrText xml:space="preserve"> PAGEREF _Toc200390805 \h </w:instrText>
+              <w:instrText xml:space="preserve"> PAGEREF _Toc201344867 \h </w:instrText>
             </w:r>
             <w:r>
               <w:rPr>
@@ -605,7 +750,7 @@
               <w:lang w:eastAsia="de-CH"/>
             </w:rPr>
           </w:pPr>
-          <w:hyperlink w:anchor="_Toc200390806" w:history="1">
+          <w:hyperlink w:anchor="_Toc201344868" w:history="1">
             <w:r>
               <w:rPr>
                 <w:rStyle w:val="Hyperlink"/>
@@ -632,7 +777,7 @@
                 <w:noProof/>
                 <w:webHidden/>
               </w:rPr>
-              <w:instrText xml:space="preserve"> PAGEREF _Toc200390806 \h </w:instrText>
+              <w:instrText xml:space="preserve"> PAGEREF _Toc201344868 \h </w:instrText>
             </w:r>
             <w:r>
               <w:rPr>
@@ -675,7 +820,7 @@
               <w:lang w:eastAsia="de-CH"/>
             </w:rPr>
           </w:pPr>
-          <w:hyperlink w:anchor="_Toc200390807" w:history="1">
+          <w:hyperlink w:anchor="_Toc201344869" w:history="1">
             <w:r>
               <w:rPr>
                 <w:rStyle w:val="Hyperlink"/>
@@ -702,7 +847,7 @@
                 <w:noProof/>
                 <w:webHidden/>
               </w:rPr>
-              <w:instrText xml:space="preserve"> PAGEREF _Toc200390807 \h </w:instrText>
+              <w:instrText xml:space="preserve"> PAGEREF _Toc201344869 \h </w:instrText>
             </w:r>
             <w:r>
               <w:rPr>
@@ -745,7 +890,7 @@
               <w:lang w:eastAsia="de-CH"/>
             </w:rPr>
           </w:pPr>
-          <w:hyperlink w:anchor="_Toc200390808" w:history="1">
+          <w:hyperlink w:anchor="_Toc201344870" w:history="1">
             <w:r>
               <w:rPr>
                 <w:rStyle w:val="Hyperlink"/>
@@ -774,7 +919,7 @@
                 <w:noProof/>
                 <w:webHidden/>
               </w:rPr>
-              <w:instrText xml:space="preserve"> PAGEREF _Toc200390808 \h </w:instrText>
+              <w:instrText xml:space="preserve"> PAGEREF _Toc201344870 \h </w:instrText>
             </w:r>
             <w:r>
               <w:rPr>
@@ -817,7 +962,7 @@
               <w:lang w:eastAsia="de-CH"/>
             </w:rPr>
           </w:pPr>
-          <w:hyperlink w:anchor="_Toc200390809" w:history="1">
+          <w:hyperlink w:anchor="_Toc201344871" w:history="1">
             <w:r>
               <w:rPr>
                 <w:rStyle w:val="Hyperlink"/>
@@ -846,7 +991,7 @@
                 <w:noProof/>
                 <w:webHidden/>
               </w:rPr>
-              <w:instrText xml:space="preserve"> PAGEREF _Toc200390809 \h </w:instrText>
+              <w:instrText xml:space="preserve"> PAGEREF _Toc201344871 \h </w:instrText>
             </w:r>
             <w:r>
               <w:rPr>
@@ -889,7 +1034,7 @@
               <w:lang w:eastAsia="de-CH"/>
             </w:rPr>
           </w:pPr>
-          <w:hyperlink w:anchor="_Toc200390810" w:history="1">
+          <w:hyperlink w:anchor="_Toc201344872" w:history="1">
             <w:r>
               <w:rPr>
                 <w:rStyle w:val="Hyperlink"/>
@@ -918,7 +1063,7 @@
                 <w:noProof/>
                 <w:webHidden/>
               </w:rPr>
-              <w:instrText xml:space="preserve"> PAGEREF _Toc200390810 \h </w:instrText>
+              <w:instrText xml:space="preserve"> PAGEREF _Toc201344872 \h </w:instrText>
             </w:r>
             <w:r>
               <w:rPr>
@@ -961,7 +1106,7 @@
               <w:lang w:eastAsia="de-CH"/>
             </w:rPr>
           </w:pPr>
-          <w:hyperlink w:anchor="_Toc200390811" w:history="1">
+          <w:hyperlink w:anchor="_Toc201344873" w:history="1">
             <w:r>
               <w:rPr>
                 <w:rStyle w:val="Hyperlink"/>
@@ -988,7 +1133,7 @@
                 <w:noProof/>
                 <w:webHidden/>
               </w:rPr>
-              <w:instrText xml:space="preserve"> PAGEREF _Toc200390811 \h </w:instrText>
+              <w:instrText xml:space="preserve"> PAGEREF _Toc201344873 \h </w:instrText>
             </w:r>
             <w:r>
               <w:rPr>
@@ -1031,7 +1176,7 @@
               <w:lang w:eastAsia="de-CH"/>
             </w:rPr>
           </w:pPr>
-          <w:hyperlink w:anchor="_Toc200390812" w:history="1">
+          <w:hyperlink w:anchor="_Toc201344874" w:history="1">
             <w:r>
               <w:rPr>
                 <w:rStyle w:val="Hyperlink"/>
@@ -1058,7 +1203,7 @@
                 <w:noProof/>
                 <w:webHidden/>
               </w:rPr>
-              <w:instrText xml:space="preserve"> PAGEREF _Toc200390812 \h </w:instrText>
+              <w:instrText xml:space="preserve"> PAGEREF _Toc201344874 \h </w:instrText>
             </w:r>
             <w:r>
               <w:rPr>
@@ -1101,7 +1246,7 @@
               <w:lang w:eastAsia="de-CH"/>
             </w:rPr>
           </w:pPr>
-          <w:hyperlink w:anchor="_Toc200390813" w:history="1">
+          <w:hyperlink w:anchor="_Toc201344875" w:history="1">
             <w:r>
               <w:rPr>
                 <w:rStyle w:val="Hyperlink"/>
@@ -1128,7 +1273,7 @@
                 <w:noProof/>
                 <w:webHidden/>
               </w:rPr>
-              <w:instrText xml:space="preserve"> PAGEREF _Toc200390813 \h </w:instrText>
+              <w:instrText xml:space="preserve"> PAGEREF _Toc201344875 \h </w:instrText>
             </w:r>
             <w:r>
               <w:rPr>
@@ -1171,7 +1316,7 @@
               <w:lang w:eastAsia="de-CH"/>
             </w:rPr>
           </w:pPr>
-          <w:hyperlink w:anchor="_Toc200390814" w:history="1">
+          <w:hyperlink w:anchor="_Toc201344876" w:history="1">
             <w:r>
               <w:rPr>
                 <w:rStyle w:val="Hyperlink"/>
@@ -1199,7 +1344,7 @@
                 <w:noProof/>
                 <w:webHidden/>
               </w:rPr>
-              <w:instrText xml:space="preserve"> PAGEREF _Toc200390814 \h </w:instrText>
+              <w:instrText xml:space="preserve"> PAGEREF _Toc201344876 \h </w:instrText>
             </w:r>
             <w:r>
               <w:rPr>
@@ -1242,7 +1387,7 @@
               <w:lang w:eastAsia="de-CH"/>
             </w:rPr>
           </w:pPr>
-          <w:hyperlink w:anchor="_Toc200390815" w:history="1">
+          <w:hyperlink w:anchor="_Toc201344877" w:history="1">
             <w:r>
               <w:rPr>
                 <w:rStyle w:val="Hyperlink"/>
@@ -1270,7 +1415,7 @@
                 <w:noProof/>
                 <w:webHidden/>
               </w:rPr>
-              <w:instrText xml:space="preserve"> PAGEREF _Toc200390815 \h </w:instrText>
+              <w:instrText xml:space="preserve"> PAGEREF _Toc201344877 \h </w:instrText>
             </w:r>
             <w:r>
               <w:rPr>
@@ -1313,7 +1458,7 @@
               <w:lang w:eastAsia="de-CH"/>
             </w:rPr>
           </w:pPr>
-          <w:hyperlink w:anchor="_Toc200390816" w:history="1">
+          <w:hyperlink w:anchor="_Toc201344878" w:history="1">
             <w:r>
               <w:rPr>
                 <w:rStyle w:val="Hyperlink"/>
@@ -1340,7 +1485,7 @@
                 <w:noProof/>
                 <w:webHidden/>
               </w:rPr>
-              <w:instrText xml:space="preserve"> PAGEREF _Toc200390816 \h </w:instrText>
+              <w:instrText xml:space="preserve"> PAGEREF _Toc201344878 \h </w:instrText>
             </w:r>
             <w:r>
               <w:rPr>
@@ -1383,7 +1528,7 @@
               <w:lang w:eastAsia="de-CH"/>
             </w:rPr>
           </w:pPr>
-          <w:hyperlink w:anchor="_Toc200390817" w:history="1">
+          <w:hyperlink w:anchor="_Toc201344879" w:history="1">
             <w:r>
               <w:rPr>
                 <w:rStyle w:val="Hyperlink"/>
@@ -1412,7 +1557,7 @@
                 <w:noProof/>
                 <w:webHidden/>
               </w:rPr>
-              <w:instrText xml:space="preserve"> PAGEREF _Toc200390817 \h </w:instrText>
+              <w:instrText xml:space="preserve"> PAGEREF _Toc201344879 \h </w:instrText>
             </w:r>
             <w:r>
               <w:rPr>
@@ -1455,7 +1600,7 @@
               <w:lang w:eastAsia="de-CH"/>
             </w:rPr>
           </w:pPr>
-          <w:hyperlink w:anchor="_Toc200390818" w:history="1">
+          <w:hyperlink w:anchor="_Toc201344880" w:history="1">
             <w:r>
               <w:rPr>
                 <w:rStyle w:val="Hyperlink"/>
@@ -1484,7 +1629,7 @@
                 <w:noProof/>
                 <w:webHidden/>
               </w:rPr>
-              <w:instrText xml:space="preserve"> PAGEREF _Toc200390818 \h </w:instrText>
+              <w:instrText xml:space="preserve"> PAGEREF _Toc201344880 \h </w:instrText>
             </w:r>
             <w:r>
               <w:rPr>
@@ -1527,7 +1672,7 @@
               <w:lang w:eastAsia="de-CH"/>
             </w:rPr>
           </w:pPr>
-          <w:hyperlink w:anchor="_Toc200390819" w:history="1">
+          <w:hyperlink w:anchor="_Toc201344881" w:history="1">
             <w:r>
               <w:rPr>
                 <w:rStyle w:val="Hyperlink"/>
@@ -1556,7 +1701,7 @@
                 <w:noProof/>
                 <w:webHidden/>
               </w:rPr>
-              <w:instrText xml:space="preserve"> PAGEREF _Toc200390819 \h </w:instrText>
+              <w:instrText xml:space="preserve"> PAGEREF _Toc201344881 \h </w:instrText>
             </w:r>
             <w:r>
               <w:rPr>
@@ -1599,7 +1744,7 @@
               <w:lang w:eastAsia="de-CH"/>
             </w:rPr>
           </w:pPr>
-          <w:hyperlink w:anchor="_Toc200390820" w:history="1">
+          <w:hyperlink w:anchor="_Toc201344882" w:history="1">
             <w:r>
               <w:rPr>
                 <w:rStyle w:val="Hyperlink"/>
@@ -1626,7 +1771,7 @@
                 <w:noProof/>
                 <w:webHidden/>
               </w:rPr>
-              <w:instrText xml:space="preserve"> PAGEREF _Toc200390820 \h </w:instrText>
+              <w:instrText xml:space="preserve"> PAGEREF _Toc201344882 \h </w:instrText>
             </w:r>
             <w:r>
               <w:rPr>
@@ -1669,7 +1814,7 @@
               <w:lang w:eastAsia="de-CH"/>
             </w:rPr>
           </w:pPr>
-          <w:hyperlink w:anchor="_Toc200390821" w:history="1">
+          <w:hyperlink w:anchor="_Toc201344883" w:history="1">
             <w:r>
               <w:rPr>
                 <w:rStyle w:val="Hyperlink"/>
@@ -1696,7 +1841,7 @@
                 <w:noProof/>
                 <w:webHidden/>
               </w:rPr>
-              <w:instrText xml:space="preserve"> PAGEREF _Toc200390821 \h </w:instrText>
+              <w:instrText xml:space="preserve"> PAGEREF _Toc201344883 \h </w:instrText>
             </w:r>
             <w:r>
               <w:rPr>
@@ -1739,7 +1884,7 @@
               <w:lang w:eastAsia="de-CH"/>
             </w:rPr>
           </w:pPr>
-          <w:hyperlink w:anchor="_Toc200390822" w:history="1">
+          <w:hyperlink w:anchor="_Toc201344884" w:history="1">
             <w:r>
               <w:rPr>
                 <w:rStyle w:val="Hyperlink"/>
@@ -1768,7 +1913,7 @@
                 <w:noProof/>
                 <w:webHidden/>
               </w:rPr>
-              <w:instrText xml:space="preserve"> PAGEREF _Toc200390822 \h </w:instrText>
+              <w:instrText xml:space="preserve"> PAGEREF _Toc201344884 \h </w:instrText>
             </w:r>
             <w:r>
               <w:rPr>
@@ -1811,7 +1956,7 @@
               <w:lang w:eastAsia="de-CH"/>
             </w:rPr>
           </w:pPr>
-          <w:hyperlink w:anchor="_Toc200390823" w:history="1">
+          <w:hyperlink w:anchor="_Toc201344885" w:history="1">
             <w:r>
               <w:rPr>
                 <w:rStyle w:val="Hyperlink"/>
@@ -1840,7 +1985,7 @@
                 <w:noProof/>
                 <w:webHidden/>
               </w:rPr>
-              <w:instrText xml:space="preserve"> PAGEREF _Toc200390823 \h </w:instrText>
+              <w:instrText xml:space="preserve"> PAGEREF _Toc201344885 \h </w:instrText>
             </w:r>
             <w:r>
               <w:rPr>
@@ -1883,7 +2028,7 @@
               <w:lang w:eastAsia="de-CH"/>
             </w:rPr>
           </w:pPr>
-          <w:hyperlink w:anchor="_Toc200390824" w:history="1">
+          <w:hyperlink w:anchor="_Toc201344886" w:history="1">
             <w:r>
               <w:rPr>
                 <w:rStyle w:val="Hyperlink"/>
@@ -1910,7 +2055,7 @@
                 <w:noProof/>
                 <w:webHidden/>
               </w:rPr>
-              <w:instrText xml:space="preserve"> PAGEREF _Toc200390824 \h </w:instrText>
+              <w:instrText xml:space="preserve"> PAGEREF _Toc201344886 \h </w:instrText>
             </w:r>
             <w:r>
               <w:rPr>
@@ -1953,7 +2098,7 @@
               <w:lang w:eastAsia="de-CH"/>
             </w:rPr>
           </w:pPr>
-          <w:hyperlink w:anchor="_Toc200390825" w:history="1">
+          <w:hyperlink w:anchor="_Toc201344887" w:history="1">
             <w:r>
               <w:rPr>
                 <w:rStyle w:val="Hyperlink"/>
@@ -1982,7 +2127,7 @@
                 <w:noProof/>
                 <w:webHidden/>
               </w:rPr>
-              <w:instrText xml:space="preserve"> PAGEREF _Toc200390825 \h </w:instrText>
+              <w:instrText xml:space="preserve"> PAGEREF _Toc201344887 \h </w:instrText>
             </w:r>
             <w:r>
               <w:rPr>
@@ -2025,7 +2170,7 @@
               <w:lang w:eastAsia="de-CH"/>
             </w:rPr>
           </w:pPr>
-          <w:hyperlink w:anchor="_Toc200390826" w:history="1">
+          <w:hyperlink w:anchor="_Toc201344888" w:history="1">
             <w:r>
               <w:rPr>
                 <w:rStyle w:val="Hyperlink"/>
@@ -2052,7 +2197,7 @@
                 <w:noProof/>
                 <w:webHidden/>
               </w:rPr>
-              <w:instrText xml:space="preserve"> PAGEREF _Toc200390826 \h </w:instrText>
+              <w:instrText xml:space="preserve"> PAGEREF _Toc201344888 \h </w:instrText>
             </w:r>
             <w:r>
               <w:rPr>
@@ -2095,7 +2240,7 @@
               <w:lang w:eastAsia="de-CH"/>
             </w:rPr>
           </w:pPr>
-          <w:hyperlink w:anchor="_Toc200390827" w:history="1">
+          <w:hyperlink w:anchor="_Toc201344889" w:history="1">
             <w:r>
               <w:rPr>
                 <w:rStyle w:val="Hyperlink"/>
@@ -2124,7 +2269,7 @@
                 <w:noProof/>
                 <w:webHidden/>
               </w:rPr>
-              <w:instrText xml:space="preserve"> PAGEREF _Toc200390827 \h </w:instrText>
+              <w:instrText xml:space="preserve"> PAGEREF _Toc201344889 \h </w:instrText>
             </w:r>
             <w:r>
               <w:rPr>
@@ -2167,7 +2312,7 @@
               <w:lang w:eastAsia="de-CH"/>
             </w:rPr>
           </w:pPr>
-          <w:hyperlink w:anchor="_Toc200390828" w:history="1">
+          <w:hyperlink w:anchor="_Toc201344890" w:history="1">
             <w:r>
               <w:rPr>
                 <w:rStyle w:val="Hyperlink"/>
@@ -2196,7 +2341,7 @@
                 <w:noProof/>
                 <w:webHidden/>
               </w:rPr>
-              <w:instrText xml:space="preserve"> PAGEREF _Toc200390828 \h </w:instrText>
+              <w:instrText xml:space="preserve"> PAGEREF _Toc201344890 \h </w:instrText>
             </w:r>
             <w:r>
               <w:rPr>
@@ -2239,7 +2384,7 @@
               <w:lang w:eastAsia="de-CH"/>
             </w:rPr>
           </w:pPr>
-          <w:hyperlink w:anchor="_Toc200390829" w:history="1">
+          <w:hyperlink w:anchor="_Toc201344891" w:history="1">
             <w:r>
               <w:rPr>
                 <w:rStyle w:val="Hyperlink"/>
@@ -2268,7 +2413,7 @@
                 <w:noProof/>
                 <w:webHidden/>
               </w:rPr>
-              <w:instrText xml:space="preserve"> PAGEREF _Toc200390829 \h </w:instrText>
+              <w:instrText xml:space="preserve"> PAGEREF _Toc201344891 \h </w:instrText>
             </w:r>
             <w:r>
               <w:rPr>
@@ -2311,7 +2456,7 @@
               <w:lang w:eastAsia="de-CH"/>
             </w:rPr>
           </w:pPr>
-          <w:hyperlink w:anchor="_Toc200390830" w:history="1">
+          <w:hyperlink w:anchor="_Toc201344892" w:history="1">
             <w:r>
               <w:rPr>
                 <w:rStyle w:val="Hyperlink"/>
@@ -2340,7 +2485,7 @@
                 <w:noProof/>
                 <w:webHidden/>
               </w:rPr>
-              <w:instrText xml:space="preserve"> PAGEREF _Toc200390830 \h </w:instrText>
+              <w:instrText xml:space="preserve"> PAGEREF _Toc201344892 \h </w:instrText>
             </w:r>
             <w:r>
               <w:rPr>
@@ -2383,7 +2528,7 @@
               <w:lang w:eastAsia="de-CH"/>
             </w:rPr>
           </w:pPr>
-          <w:hyperlink w:anchor="_Toc200390831" w:history="1">
+          <w:hyperlink w:anchor="_Toc201344893" w:history="1">
             <w:r>
               <w:rPr>
                 <w:rStyle w:val="Hyperlink"/>
@@ -2412,7 +2557,7 @@
                 <w:noProof/>
                 <w:webHidden/>
               </w:rPr>
-              <w:instrText xml:space="preserve"> PAGEREF _Toc200390831 \h </w:instrText>
+              <w:instrText xml:space="preserve"> PAGEREF _Toc201344893 \h </w:instrText>
             </w:r>
             <w:r>
               <w:rPr>
@@ -2455,7 +2600,7 @@
               <w:lang w:eastAsia="de-CH"/>
             </w:rPr>
           </w:pPr>
-          <w:hyperlink w:anchor="_Toc200390832" w:history="1">
+          <w:hyperlink w:anchor="_Toc201344894" w:history="1">
             <w:r>
               <w:rPr>
                 <w:rStyle w:val="Hyperlink"/>
@@ -2482,7 +2627,7 @@
                 <w:noProof/>
                 <w:webHidden/>
               </w:rPr>
-              <w:instrText xml:space="preserve"> PAGEREF _Toc200390832 \h </w:instrText>
+              <w:instrText xml:space="preserve"> PAGEREF _Toc201344894 \h </w:instrText>
             </w:r>
             <w:r>
               <w:rPr>
@@ -2525,7 +2670,7 @@
               <w:lang w:eastAsia="de-CH"/>
             </w:rPr>
           </w:pPr>
-          <w:hyperlink w:anchor="_Toc200390833" w:history="1">
+          <w:hyperlink w:anchor="_Toc201344895" w:history="1">
             <w:r>
               <w:rPr>
                 <w:rStyle w:val="Hyperlink"/>
@@ -2554,7 +2699,7 @@
                 <w:noProof/>
                 <w:webHidden/>
               </w:rPr>
-              <w:instrText xml:space="preserve"> PAGEREF _Toc200390833 \h </w:instrText>
+              <w:instrText xml:space="preserve"> PAGEREF _Toc201344895 \h </w:instrText>
             </w:r>
             <w:r>
               <w:rPr>
@@ -2597,7 +2742,7 @@
               <w:lang w:eastAsia="de-CH"/>
             </w:rPr>
           </w:pPr>
-          <w:hyperlink w:anchor="_Toc200390834" w:history="1">
+          <w:hyperlink w:anchor="_Toc201344896" w:history="1">
             <w:r>
               <w:rPr>
                 <w:rStyle w:val="Hyperlink"/>
@@ -2626,7 +2771,7 @@
                 <w:noProof/>
                 <w:webHidden/>
               </w:rPr>
-              <w:instrText xml:space="preserve"> PAGEREF _Toc200390834 \h </w:instrText>
+              <w:instrText xml:space="preserve"> PAGEREF _Toc201344896 \h </w:instrText>
             </w:r>
             <w:r>
               <w:rPr>
@@ -2669,7 +2814,7 @@
               <w:lang w:eastAsia="de-CH"/>
             </w:rPr>
           </w:pPr>
-          <w:hyperlink w:anchor="_Toc200390835" w:history="1">
+          <w:hyperlink w:anchor="_Toc201344897" w:history="1">
             <w:r>
               <w:rPr>
                 <w:rStyle w:val="Hyperlink"/>
@@ -2696,7 +2841,7 @@
                 <w:noProof/>
                 <w:webHidden/>
               </w:rPr>
-              <w:instrText xml:space="preserve"> PAGEREF _Toc200390835 \h </w:instrText>
+              <w:instrText xml:space="preserve"> PAGEREF _Toc201344897 \h </w:instrText>
             </w:r>
             <w:r>
               <w:rPr>
@@ -2739,7 +2884,7 @@
               <w:lang w:eastAsia="de-CH"/>
             </w:rPr>
           </w:pPr>
-          <w:hyperlink w:anchor="_Toc200390836" w:history="1">
+          <w:hyperlink w:anchor="_Toc201344898" w:history="1">
             <w:r>
               <w:rPr>
                 <w:rStyle w:val="Hyperlink"/>
@@ -2768,7 +2913,7 @@
                 <w:noProof/>
                 <w:webHidden/>
               </w:rPr>
-              <w:instrText xml:space="preserve"> PAGEREF _Toc200390836 \h </w:instrText>
+              <w:instrText xml:space="preserve"> PAGEREF _Toc201344898 \h </w:instrText>
             </w:r>
             <w:r>
               <w:rPr>
@@ -2811,7 +2956,7 @@
               <w:lang w:eastAsia="de-CH"/>
             </w:rPr>
           </w:pPr>
-          <w:hyperlink w:anchor="_Toc200390837" w:history="1">
+          <w:hyperlink w:anchor="_Toc201344899" w:history="1">
             <w:r>
               <w:rPr>
                 <w:rStyle w:val="Hyperlink"/>
@@ -2838,7 +2983,7 @@
                 <w:noProof/>
                 <w:webHidden/>
               </w:rPr>
-              <w:instrText xml:space="preserve"> PAGEREF _Toc200390837 \h </w:instrText>
+              <w:instrText xml:space="preserve"> PAGEREF _Toc201344899 \h </w:instrText>
             </w:r>
             <w:r>
               <w:rPr>
@@ -2881,7 +3026,7 @@
               <w:lang w:eastAsia="de-CH"/>
             </w:rPr>
           </w:pPr>
-          <w:hyperlink w:anchor="_Toc200390838" w:history="1">
+          <w:hyperlink w:anchor="_Toc201344900" w:history="1">
             <w:r>
               <w:rPr>
                 <w:rStyle w:val="Hyperlink"/>
@@ -2923,7 +3068,7 @@
                 <w:noProof/>
                 <w:webHidden/>
               </w:rPr>
-              <w:instrText xml:space="preserve"> PAGEREF _Toc200390838 \h </w:instrText>
+              <w:instrText xml:space="preserve"> PAGEREF _Toc201344900 \h </w:instrText>
             </w:r>
             <w:r>
               <w:rPr>
@@ -2966,7 +3111,7 @@
               <w:lang w:eastAsia="de-CH"/>
             </w:rPr>
           </w:pPr>
-          <w:hyperlink w:anchor="_Toc200390839" w:history="1">
+          <w:hyperlink w:anchor="_Toc201344901" w:history="1">
             <w:r>
               <w:rPr>
                 <w:rStyle w:val="Hyperlink"/>
@@ -2995,7 +3140,7 @@
                 <w:noProof/>
                 <w:webHidden/>
               </w:rPr>
-              <w:instrText xml:space="preserve"> PAGEREF _Toc200390839 \h </w:instrText>
+              <w:instrText xml:space="preserve"> PAGEREF _Toc201344901 \h </w:instrText>
             </w:r>
             <w:r>
               <w:rPr>
@@ -3038,7 +3183,7 @@
               <w:lang w:eastAsia="de-CH"/>
             </w:rPr>
           </w:pPr>
-          <w:hyperlink w:anchor="_Toc200390840" w:history="1">
+          <w:hyperlink w:anchor="_Toc201344902" w:history="1">
             <w:r>
               <w:rPr>
                 <w:rStyle w:val="Hyperlink"/>
@@ -3080,7 +3225,7 @@
                 <w:noProof/>
                 <w:webHidden/>
               </w:rPr>
-              <w:instrText xml:space="preserve"> PAGEREF _Toc200390840 \h </w:instrText>
+              <w:instrText xml:space="preserve"> PAGEREF _Toc201344902 \h </w:instrText>
             </w:r>
             <w:r>
               <w:rPr>
@@ -3123,7 +3268,7 @@
               <w:lang w:eastAsia="de-CH"/>
             </w:rPr>
           </w:pPr>
-          <w:hyperlink w:anchor="_Toc200390841" w:history="1">
+          <w:hyperlink w:anchor="_Toc201344903" w:history="1">
             <w:r>
               <w:rPr>
                 <w:rStyle w:val="Hyperlink"/>
@@ -3152,7 +3297,7 @@
                 <w:noProof/>
                 <w:webHidden/>
               </w:rPr>
-              <w:instrText xml:space="preserve"> PAGEREF _Toc200390841 \h </w:instrText>
+              <w:instrText xml:space="preserve"> PAGEREF _Toc201344903 \h </w:instrText>
             </w:r>
             <w:r>
               <w:rPr>
@@ -3195,7 +3340,7 @@
               <w:lang w:eastAsia="de-CH"/>
             </w:rPr>
           </w:pPr>
-          <w:hyperlink w:anchor="_Toc200390842" w:history="1">
+          <w:hyperlink w:anchor="_Toc201344904" w:history="1">
             <w:r>
               <w:rPr>
                 <w:rStyle w:val="Hyperlink"/>
@@ -3224,7 +3369,7 @@
                 <w:noProof/>
                 <w:webHidden/>
               </w:rPr>
-              <w:instrText xml:space="preserve"> PAGEREF _Toc200390842 \h </w:instrText>
+              <w:instrText xml:space="preserve"> PAGEREF _Toc201344904 \h </w:instrText>
             </w:r>
             <w:r>
               <w:rPr>
@@ -3267,7 +3412,7 @@
               <w:lang w:eastAsia="de-CH"/>
             </w:rPr>
           </w:pPr>
-          <w:hyperlink w:anchor="_Toc200390843" w:history="1">
+          <w:hyperlink w:anchor="_Toc201344905" w:history="1">
             <w:r>
               <w:rPr>
                 <w:rStyle w:val="Hyperlink"/>
@@ -3296,7 +3441,7 @@
                 <w:noProof/>
                 <w:webHidden/>
               </w:rPr>
-              <w:instrText xml:space="preserve"> PAGEREF _Toc200390843 \h </w:instrText>
+              <w:instrText xml:space="preserve"> PAGEREF _Toc201344905 \h </w:instrText>
             </w:r>
             <w:r>
               <w:rPr>
@@ -3339,7 +3484,7 @@
               <w:lang w:eastAsia="de-CH"/>
             </w:rPr>
           </w:pPr>
-          <w:hyperlink w:anchor="_Toc200390844" w:history="1">
+          <w:hyperlink w:anchor="_Toc201344906" w:history="1">
             <w:r>
               <w:rPr>
                 <w:rStyle w:val="Hyperlink"/>
@@ -3381,7 +3526,7 @@
                 <w:noProof/>
                 <w:webHidden/>
               </w:rPr>
-              <w:instrText xml:space="preserve"> PAGEREF _Toc200390844 \h </w:instrText>
+              <w:instrText xml:space="preserve"> PAGEREF _Toc201344906 \h </w:instrText>
             </w:r>
             <w:r>
               <w:rPr>
@@ -3424,7 +3569,7 @@
               <w:lang w:eastAsia="de-CH"/>
             </w:rPr>
           </w:pPr>
-          <w:hyperlink w:anchor="_Toc200390845" w:history="1">
+          <w:hyperlink w:anchor="_Toc201344907" w:history="1">
             <w:r>
               <w:rPr>
                 <w:rStyle w:val="Hyperlink"/>
@@ -3453,7 +3598,7 @@
                 <w:noProof/>
                 <w:webHidden/>
               </w:rPr>
-              <w:instrText xml:space="preserve"> PAGEREF _Toc200390845 \h </w:instrText>
+              <w:instrText xml:space="preserve"> PAGEREF _Toc201344907 \h </w:instrText>
             </w:r>
             <w:r>
               <w:rPr>
@@ -3496,7 +3641,7 @@
               <w:lang w:eastAsia="de-CH"/>
             </w:rPr>
           </w:pPr>
-          <w:hyperlink w:anchor="_Toc200390846" w:history="1">
+          <w:hyperlink w:anchor="_Toc201344908" w:history="1">
             <w:r>
               <w:rPr>
                 <w:rStyle w:val="Hyperlink"/>
@@ -3538,7 +3683,7 @@
                 <w:noProof/>
                 <w:webHidden/>
               </w:rPr>
-              <w:instrText xml:space="preserve"> PAGEREF _Toc200390846 \h </w:instrText>
+              <w:instrText xml:space="preserve"> PAGEREF _Toc201344908 \h </w:instrText>
             </w:r>
             <w:r>
               <w:rPr>
@@ -3581,7 +3726,7 @@
               <w:lang w:eastAsia="de-CH"/>
             </w:rPr>
           </w:pPr>
-          <w:hyperlink w:anchor="_Toc200390847" w:history="1">
+          <w:hyperlink w:anchor="_Toc201344909" w:history="1">
             <w:r>
               <w:rPr>
                 <w:rStyle w:val="Hyperlink"/>
@@ -3610,7 +3755,7 @@
                 <w:noProof/>
                 <w:webHidden/>
               </w:rPr>
-              <w:instrText xml:space="preserve"> PAGEREF _Toc200390847 \h </w:instrText>
+              <w:instrText xml:space="preserve"> PAGEREF _Toc201344909 \h </w:instrText>
             </w:r>
             <w:r>
               <w:rPr>
@@ -3653,7 +3798,7 @@
               <w:lang w:eastAsia="de-CH"/>
             </w:rPr>
           </w:pPr>
-          <w:hyperlink w:anchor="_Toc200390848" w:history="1">
+          <w:hyperlink w:anchor="_Toc201344910" w:history="1">
             <w:r>
               <w:rPr>
                 <w:rStyle w:val="Hyperlink"/>
@@ -3682,7 +3827,7 @@
                 <w:noProof/>
                 <w:webHidden/>
               </w:rPr>
-              <w:instrText xml:space="preserve"> PAGEREF _Toc200390848 \h </w:instrText>
+              <w:instrText xml:space="preserve"> PAGEREF _Toc201344910 \h </w:instrText>
             </w:r>
             <w:r>
               <w:rPr>
@@ -3725,7 +3870,7 @@
               <w:lang w:eastAsia="de-CH"/>
             </w:rPr>
           </w:pPr>
-          <w:hyperlink w:anchor="_Toc200390849" w:history="1">
+          <w:hyperlink w:anchor="_Toc201344911" w:history="1">
             <w:r>
               <w:rPr>
                 <w:rStyle w:val="Hyperlink"/>
@@ -3754,7 +3899,7 @@
                 <w:noProof/>
                 <w:webHidden/>
               </w:rPr>
-              <w:instrText xml:space="preserve"> PAGEREF _Toc200390849 \h </w:instrText>
+              <w:instrText xml:space="preserve"> PAGEREF _Toc201344911 \h </w:instrText>
             </w:r>
             <w:r>
               <w:rPr>
@@ -3797,7 +3942,7 @@
               <w:lang w:eastAsia="de-CH"/>
             </w:rPr>
           </w:pPr>
-          <w:hyperlink w:anchor="_Toc200390850" w:history="1">
+          <w:hyperlink w:anchor="_Toc201344912" w:history="1">
             <w:r>
               <w:rPr>
                 <w:rStyle w:val="Hyperlink"/>
@@ -3839,7 +3984,7 @@
                 <w:noProof/>
                 <w:webHidden/>
               </w:rPr>
-              <w:instrText xml:space="preserve"> PAGEREF _Toc200390850 \h </w:instrText>
+              <w:instrText xml:space="preserve"> PAGEREF _Toc201344912 \h </w:instrText>
             </w:r>
             <w:r>
               <w:rPr>
@@ -3882,7 +4027,7 @@
               <w:lang w:eastAsia="de-CH"/>
             </w:rPr>
           </w:pPr>
-          <w:hyperlink w:anchor="_Toc200390851" w:history="1">
+          <w:hyperlink w:anchor="_Toc201344913" w:history="1">
             <w:r>
               <w:rPr>
                 <w:rStyle w:val="Hyperlink"/>
@@ -3911,7 +4056,7 @@
                 <w:noProof/>
                 <w:webHidden/>
               </w:rPr>
-              <w:instrText xml:space="preserve"> PAGEREF _Toc200390851 \h </w:instrText>
+              <w:instrText xml:space="preserve"> PAGEREF _Toc201344913 \h </w:instrText>
             </w:r>
             <w:r>
               <w:rPr>
@@ -3954,7 +4099,7 @@
               <w:lang w:eastAsia="de-CH"/>
             </w:rPr>
           </w:pPr>
-          <w:hyperlink w:anchor="_Toc200390852" w:history="1">
+          <w:hyperlink w:anchor="_Toc201344914" w:history="1">
             <w:r>
               <w:rPr>
                 <w:rStyle w:val="Hyperlink"/>
@@ -3983,7 +4128,7 @@
                 <w:noProof/>
                 <w:webHidden/>
               </w:rPr>
-              <w:instrText xml:space="preserve"> PAGEREF _Toc200390852 \h </w:instrText>
+              <w:instrText xml:space="preserve"> PAGEREF _Toc201344914 \h </w:instrText>
             </w:r>
             <w:r>
               <w:rPr>
@@ -4026,7 +4171,7 @@
               <w:lang w:eastAsia="de-CH"/>
             </w:rPr>
           </w:pPr>
-          <w:hyperlink w:anchor="_Toc200390853" w:history="1">
+          <w:hyperlink w:anchor="_Toc201344915" w:history="1">
             <w:r>
               <w:rPr>
                 <w:rStyle w:val="Hyperlink"/>
@@ -4055,7 +4200,7 @@
                 <w:noProof/>
                 <w:webHidden/>
               </w:rPr>
-              <w:instrText xml:space="preserve"> PAGEREF _Toc200390853 \h </w:instrText>
+              <w:instrText xml:space="preserve"> PAGEREF _Toc201344915 \h </w:instrText>
             </w:r>
             <w:r>
               <w:rPr>
@@ -4098,7 +4243,7 @@
               <w:lang w:eastAsia="de-CH"/>
             </w:rPr>
           </w:pPr>
-          <w:hyperlink w:anchor="_Toc200390854" w:history="1">
+          <w:hyperlink w:anchor="_Toc201344916" w:history="1">
             <w:r>
               <w:rPr>
                 <w:rStyle w:val="Hyperlink"/>
@@ -4125,7 +4270,7 @@
                 <w:noProof/>
                 <w:webHidden/>
               </w:rPr>
-              <w:instrText xml:space="preserve"> PAGEREF _Toc200390854 \h </w:instrText>
+              <w:instrText xml:space="preserve"> PAGEREF _Toc201344916 \h </w:instrText>
             </w:r>
             <w:r>
               <w:rPr>
@@ -4168,7 +4313,7 @@
               <w:lang w:eastAsia="de-CH"/>
             </w:rPr>
           </w:pPr>
-          <w:hyperlink w:anchor="_Toc200390855" w:history="1">
+          <w:hyperlink w:anchor="_Toc201344917" w:history="1">
             <w:r>
               <w:rPr>
                 <w:rStyle w:val="Hyperlink"/>
@@ -4195,7 +4340,7 @@
                 <w:noProof/>
                 <w:webHidden/>
               </w:rPr>
-              <w:instrText xml:space="preserve"> PAGEREF _Toc200390855 \h </w:instrText>
+              <w:instrText xml:space="preserve"> PAGEREF _Toc201344917 \h </w:instrText>
             </w:r>
             <w:r>
               <w:rPr>
@@ -4238,7 +4383,7 @@
               <w:lang w:eastAsia="de-CH"/>
             </w:rPr>
           </w:pPr>
-          <w:hyperlink w:anchor="_Toc200390856" w:history="1">
+          <w:hyperlink w:anchor="_Toc201344918" w:history="1">
             <w:r>
               <w:rPr>
                 <w:rStyle w:val="Hyperlink"/>
@@ -4265,7 +4410,7 @@
                 <w:noProof/>
                 <w:webHidden/>
               </w:rPr>
-              <w:instrText xml:space="preserve"> PAGEREF _Toc200390856 \h </w:instrText>
+              <w:instrText xml:space="preserve"> PAGEREF _Toc201344918 \h </w:instrText>
             </w:r>
             <w:r>
               <w:rPr>
@@ -4308,7 +4453,7 @@
               <w:lang w:eastAsia="de-CH"/>
             </w:rPr>
           </w:pPr>
-          <w:hyperlink w:anchor="_Toc200390857" w:history="1">
+          <w:hyperlink w:anchor="_Toc201344919" w:history="1">
             <w:r>
               <w:rPr>
                 <w:rStyle w:val="Hyperlink"/>
@@ -4337,7 +4482,7 @@
                 <w:noProof/>
                 <w:webHidden/>
               </w:rPr>
-              <w:instrText xml:space="preserve"> PAGEREF _Toc200390857 \h </w:instrText>
+              <w:instrText xml:space="preserve"> PAGEREF _Toc201344919 \h </w:instrText>
             </w:r>
             <w:r>
               <w:rPr>
@@ -4380,7 +4525,7 @@
               <w:lang w:eastAsia="de-CH"/>
             </w:rPr>
           </w:pPr>
-          <w:hyperlink w:anchor="_Toc200390858" w:history="1">
+          <w:hyperlink w:anchor="_Toc201344920" w:history="1">
             <w:r>
               <w:rPr>
                 <w:rStyle w:val="Hyperlink"/>
@@ -4407,7 +4552,7 @@
                 <w:noProof/>
                 <w:webHidden/>
               </w:rPr>
-              <w:instrText xml:space="preserve"> PAGEREF _Toc200390858 \h </w:instrText>
+              <w:instrText xml:space="preserve"> PAGEREF _Toc201344920 \h </w:instrText>
             </w:r>
             <w:r>
               <w:rPr>
@@ -4450,7 +4595,7 @@
               <w:lang w:eastAsia="de-CH"/>
             </w:rPr>
           </w:pPr>
-          <w:hyperlink w:anchor="_Toc200390859" w:history="1">
+          <w:hyperlink w:anchor="_Toc201344921" w:history="1">
             <w:r>
               <w:rPr>
                 <w:rStyle w:val="Hyperlink"/>
@@ -4477,7 +4622,7 @@
                 <w:noProof/>
                 <w:webHidden/>
               </w:rPr>
-              <w:instrText xml:space="preserve"> PAGEREF _Toc200390859 \h </w:instrText>
+              <w:instrText xml:space="preserve"> PAGEREF _Toc201344921 \h </w:instrText>
             </w:r>
             <w:r>
               <w:rPr>
@@ -4520,7 +4665,7 @@
               <w:lang w:eastAsia="de-CH"/>
             </w:rPr>
           </w:pPr>
-          <w:hyperlink w:anchor="_Toc200390860" w:history="1">
+          <w:hyperlink w:anchor="_Toc201344922" w:history="1">
             <w:r>
               <w:rPr>
                 <w:rStyle w:val="Hyperlink"/>
@@ -4560,7 +4705,7 @@
                 <w:noProof/>
                 <w:webHidden/>
               </w:rPr>
-              <w:instrText xml:space="preserve"> PAGEREF _Toc200390860 \h </w:instrText>
+              <w:instrText xml:space="preserve"> PAGEREF _Toc201344922 \h </w:instrText>
             </w:r>
             <w:r>
               <w:rPr>
@@ -4603,7 +4748,7 @@
               <w:lang w:eastAsia="de-CH"/>
             </w:rPr>
           </w:pPr>
-          <w:hyperlink w:anchor="_Toc200390861" w:history="1">
+          <w:hyperlink w:anchor="_Toc201344923" w:history="1">
             <w:r>
               <w:rPr>
                 <w:rStyle w:val="Hyperlink"/>
@@ -4632,7 +4777,7 @@
                 <w:noProof/>
                 <w:webHidden/>
               </w:rPr>
-              <w:instrText xml:space="preserve"> PAGEREF _Toc200390861 \h </w:instrText>
+              <w:instrText xml:space="preserve"> PAGEREF _Toc201344923 \h </w:instrText>
             </w:r>
             <w:r>
               <w:rPr>
@@ -4675,7 +4820,7 @@
               <w:lang w:eastAsia="de-CH"/>
             </w:rPr>
           </w:pPr>
-          <w:hyperlink w:anchor="_Toc200390862" w:history="1">
+          <w:hyperlink w:anchor="_Toc201344924" w:history="1">
             <w:r>
               <w:rPr>
                 <w:rStyle w:val="Hyperlink"/>
@@ -4702,7 +4847,7 @@
                 <w:noProof/>
                 <w:webHidden/>
               </w:rPr>
-              <w:instrText xml:space="preserve"> PAGEREF _Toc200390862 \h </w:instrText>
+              <w:instrText xml:space="preserve"> PAGEREF _Toc201344924 \h </w:instrText>
             </w:r>
             <w:r>
               <w:rPr>
@@ -4745,7 +4890,7 @@
               <w:lang w:eastAsia="de-CH"/>
             </w:rPr>
           </w:pPr>
-          <w:hyperlink w:anchor="_Toc200390863" w:history="1">
+          <w:hyperlink w:anchor="_Toc201344925" w:history="1">
             <w:r>
               <w:rPr>
                 <w:rStyle w:val="Hyperlink"/>
@@ -4772,7 +4917,7 @@
                 <w:noProof/>
                 <w:webHidden/>
               </w:rPr>
-              <w:instrText xml:space="preserve"> PAGEREF _Toc200390863 \h </w:instrText>
+              <w:instrText xml:space="preserve"> PAGEREF _Toc201344925 \h </w:instrText>
             </w:r>
             <w:r>
               <w:rPr>
@@ -4815,7 +4960,7 @@
               <w:lang w:eastAsia="de-CH"/>
             </w:rPr>
           </w:pPr>
-          <w:hyperlink w:anchor="_Toc200390864" w:history="1">
+          <w:hyperlink w:anchor="_Toc201344926" w:history="1">
             <w:r>
               <w:rPr>
                 <w:rStyle w:val="Hyperlink"/>
@@ -4844,7 +4989,7 @@
                 <w:noProof/>
                 <w:webHidden/>
               </w:rPr>
-              <w:instrText xml:space="preserve"> PAGEREF _Toc200390864 \h </w:instrText>
+              <w:instrText xml:space="preserve"> PAGEREF _Toc201344926 \h </w:instrText>
             </w:r>
             <w:r>
               <w:rPr>
@@ -4887,7 +5032,7 @@
               <w:lang w:eastAsia="de-CH"/>
             </w:rPr>
           </w:pPr>
-          <w:hyperlink w:anchor="_Toc200390865" w:history="1">
+          <w:hyperlink w:anchor="_Toc201344927" w:history="1">
             <w:r>
               <w:rPr>
                 <w:rStyle w:val="Hyperlink"/>
@@ -4914,7 +5059,7 @@
                 <w:noProof/>
                 <w:webHidden/>
               </w:rPr>
-              <w:instrText xml:space="preserve"> PAGEREF _Toc200390865 \h </w:instrText>
+              <w:instrText xml:space="preserve"> PAGEREF _Toc201344927 \h </w:instrText>
             </w:r>
             <w:r>
               <w:rPr>
@@ -4957,7 +5102,7 @@
               <w:lang w:eastAsia="de-CH"/>
             </w:rPr>
           </w:pPr>
-          <w:hyperlink w:anchor="_Toc200390866" w:history="1">
+          <w:hyperlink w:anchor="_Toc201344928" w:history="1">
             <w:r>
               <w:rPr>
                 <w:rStyle w:val="Hyperlink"/>
@@ -4986,7 +5131,7 @@
                 <w:noProof/>
                 <w:webHidden/>
               </w:rPr>
-              <w:instrText xml:space="preserve"> PAGEREF _Toc200390866 \h </w:instrText>
+              <w:instrText xml:space="preserve"> PAGEREF _Toc201344928 \h </w:instrText>
             </w:r>
             <w:r>
               <w:rPr>
@@ -5029,7 +5174,7 @@
               <w:lang w:eastAsia="de-CH"/>
             </w:rPr>
           </w:pPr>
-          <w:hyperlink w:anchor="_Toc200390867" w:history="1">
+          <w:hyperlink w:anchor="_Toc201344929" w:history="1">
             <w:r>
               <w:rPr>
                 <w:rStyle w:val="Hyperlink"/>
@@ -5058,7 +5203,7 @@
                 <w:noProof/>
                 <w:webHidden/>
               </w:rPr>
-              <w:instrText xml:space="preserve"> PAGEREF _Toc200390867 \h </w:instrText>
+              <w:instrText xml:space="preserve"> PAGEREF _Toc201344929 \h </w:instrText>
             </w:r>
             <w:r>
               <w:rPr>
@@ -5101,7 +5246,7 @@
               <w:lang w:eastAsia="de-CH"/>
             </w:rPr>
           </w:pPr>
-          <w:hyperlink w:anchor="_Toc200390868" w:history="1">
+          <w:hyperlink w:anchor="_Toc201344930" w:history="1">
             <w:r>
               <w:rPr>
                 <w:rStyle w:val="Hyperlink"/>
@@ -5128,7 +5273,7 @@
                 <w:noProof/>
                 <w:webHidden/>
               </w:rPr>
-              <w:instrText xml:space="preserve"> PAGEREF _Toc200390868 \h </w:instrText>
+              <w:instrText xml:space="preserve"> PAGEREF _Toc201344930 \h </w:instrText>
             </w:r>
             <w:r>
               <w:rPr>
@@ -5171,7 +5316,7 @@
               <w:lang w:eastAsia="de-CH"/>
             </w:rPr>
           </w:pPr>
-          <w:hyperlink w:anchor="_Toc200390869" w:history="1">
+          <w:hyperlink w:anchor="_Toc201344931" w:history="1">
             <w:r>
               <w:rPr>
                 <w:rStyle w:val="Hyperlink"/>
@@ -5200,7 +5345,7 @@
                 <w:noProof/>
                 <w:webHidden/>
               </w:rPr>
-              <w:instrText xml:space="preserve"> PAGEREF _Toc200390869 \h </w:instrText>
+              <w:instrText xml:space="preserve"> PAGEREF _Toc201344931 \h </w:instrText>
             </w:r>
             <w:r>
               <w:rPr>
@@ -5243,7 +5388,7 @@
               <w:lang w:eastAsia="de-CH"/>
             </w:rPr>
           </w:pPr>
-          <w:hyperlink w:anchor="_Toc200390870" w:history="1">
+          <w:hyperlink w:anchor="_Toc201344932" w:history="1">
             <w:r>
               <w:rPr>
                 <w:rStyle w:val="Hyperlink"/>
@@ -5272,7 +5417,7 @@
                 <w:noProof/>
                 <w:webHidden/>
               </w:rPr>
-              <w:instrText xml:space="preserve"> PAGEREF _Toc200390870 \h </w:instrText>
+              <w:instrText xml:space="preserve"> PAGEREF _Toc201344932 \h </w:instrText>
             </w:r>
             <w:r>
               <w:rPr>
@@ -5315,7 +5460,7 @@
               <w:lang w:eastAsia="de-CH"/>
             </w:rPr>
           </w:pPr>
-          <w:hyperlink w:anchor="_Toc200390871" w:history="1">
+          <w:hyperlink w:anchor="_Toc201344933" w:history="1">
             <w:r>
               <w:rPr>
                 <w:rStyle w:val="Hyperlink"/>
@@ -5344,7 +5489,7 @@
                 <w:noProof/>
                 <w:webHidden/>
               </w:rPr>
-              <w:instrText xml:space="preserve"> PAGEREF _Toc200390871 \h </w:instrText>
+              <w:instrText xml:space="preserve"> PAGEREF _Toc201344933 \h </w:instrText>
             </w:r>
             <w:r>
               <w:rPr>
@@ -5387,7 +5532,7 @@
               <w:lang w:eastAsia="de-CH"/>
             </w:rPr>
           </w:pPr>
-          <w:hyperlink w:anchor="_Toc200390872" w:history="1">
+          <w:hyperlink w:anchor="_Toc201344934" w:history="1">
             <w:r>
               <w:rPr>
                 <w:rStyle w:val="Hyperlink"/>
@@ -5414,7 +5559,7 @@
                 <w:noProof/>
                 <w:webHidden/>
               </w:rPr>
-              <w:instrText xml:space="preserve"> PAGEREF _Toc200390872 \h </w:instrText>
+              <w:instrText xml:space="preserve"> PAGEREF _Toc201344934 \h </w:instrText>
             </w:r>
             <w:r>
               <w:rPr>
@@ -5457,7 +5602,7 @@
               <w:lang w:eastAsia="de-CH"/>
             </w:rPr>
           </w:pPr>
-          <w:hyperlink w:anchor="_Toc200390873" w:history="1">
+          <w:hyperlink w:anchor="_Toc201344935" w:history="1">
             <w:r>
               <w:rPr>
                 <w:rStyle w:val="Hyperlink"/>
@@ -5504,7 +5649,7 @@
                 <w:noProof/>
                 <w:webHidden/>
               </w:rPr>
-              <w:instrText xml:space="preserve"> PAGEREF _Toc200390873 \h </w:instrText>
+              <w:instrText xml:space="preserve"> PAGEREF _Toc201344935 \h </w:instrText>
             </w:r>
             <w:r>
               <w:rPr>
@@ -5547,7 +5692,7 @@
               <w:lang w:eastAsia="de-CH"/>
             </w:rPr>
           </w:pPr>
-          <w:hyperlink w:anchor="_Toc200390874" w:history="1">
+          <w:hyperlink w:anchor="_Toc201344936" w:history="1">
             <w:r>
               <w:rPr>
                 <w:rStyle w:val="Hyperlink"/>
@@ -5594,7 +5739,7 @@
                 <w:noProof/>
                 <w:webHidden/>
               </w:rPr>
-              <w:instrText xml:space="preserve"> PAGEREF _Toc200390874 \h </w:instrText>
+              <w:instrText xml:space="preserve"> PAGEREF _Toc201344936 \h </w:instrText>
             </w:r>
             <w:r>
               <w:rPr>
@@ -5637,7 +5782,7 @@
               <w:lang w:eastAsia="de-CH"/>
             </w:rPr>
           </w:pPr>
-          <w:hyperlink w:anchor="_Toc200390875" w:history="1">
+          <w:hyperlink w:anchor="_Toc201344937" w:history="1">
             <w:r>
               <w:rPr>
                 <w:rStyle w:val="Hyperlink"/>
@@ -5666,7 +5811,7 @@
                 <w:noProof/>
                 <w:webHidden/>
               </w:rPr>
-              <w:instrText xml:space="preserve"> PAGEREF _Toc200390875 \h </w:instrText>
+              <w:instrText xml:space="preserve"> PAGEREF _Toc201344937 \h </w:instrText>
             </w:r>
             <w:r>
               <w:rPr>
@@ -5709,7 +5854,7 @@
               <w:lang w:eastAsia="de-CH"/>
             </w:rPr>
           </w:pPr>
-          <w:hyperlink w:anchor="_Toc200390876" w:history="1">
+          <w:hyperlink w:anchor="_Toc201344938" w:history="1">
             <w:r>
               <w:rPr>
                 <w:rStyle w:val="Hyperlink"/>
@@ -5736,7 +5881,7 @@
                 <w:noProof/>
                 <w:webHidden/>
               </w:rPr>
-              <w:instrText xml:space="preserve"> PAGEREF _Toc200390876 \h </w:instrText>
+              <w:instrText xml:space="preserve"> PAGEREF _Toc201344938 \h </w:instrText>
             </w:r>
             <w:r>
               <w:rPr>
@@ -5779,7 +5924,7 @@
               <w:lang w:eastAsia="de-CH"/>
             </w:rPr>
           </w:pPr>
-          <w:hyperlink w:anchor="_Toc200390877" w:history="1">
+          <w:hyperlink w:anchor="_Toc201344939" w:history="1">
             <w:r>
               <w:rPr>
                 <w:rStyle w:val="Hyperlink"/>
@@ -5808,7 +5953,7 @@
                 <w:noProof/>
                 <w:webHidden/>
               </w:rPr>
-              <w:instrText xml:space="preserve"> PAGEREF _Toc200390877 \h </w:instrText>
+              <w:instrText xml:space="preserve"> PAGEREF _Toc201344939 \h </w:instrText>
             </w:r>
             <w:r>
               <w:rPr>
@@ -5851,7 +5996,7 @@
               <w:lang w:eastAsia="de-CH"/>
             </w:rPr>
           </w:pPr>
-          <w:hyperlink w:anchor="_Toc200390878" w:history="1">
+          <w:hyperlink w:anchor="_Toc201344940" w:history="1">
             <w:r>
               <w:rPr>
                 <w:rStyle w:val="Hyperlink"/>
@@ -5880,7 +6025,7 @@
                 <w:noProof/>
                 <w:webHidden/>
               </w:rPr>
-              <w:instrText xml:space="preserve"> PAGEREF _Toc200390878 \h </w:instrText>
+              <w:instrText xml:space="preserve"> PAGEREF _Toc201344940 \h </w:instrText>
             </w:r>
             <w:r>
               <w:rPr>
@@ -5923,7 +6068,7 @@
               <w:lang w:eastAsia="de-CH"/>
             </w:rPr>
           </w:pPr>
-          <w:hyperlink w:anchor="_Toc200390879" w:history="1">
+          <w:hyperlink w:anchor="_Toc201344941" w:history="1">
             <w:r>
               <w:rPr>
                 <w:rStyle w:val="Hyperlink"/>
@@ -5952,7 +6097,7 @@
                 <w:noProof/>
                 <w:webHidden/>
               </w:rPr>
-              <w:instrText xml:space="preserve"> PAGEREF _Toc200390879 \h </w:instrText>
+              <w:instrText xml:space="preserve"> PAGEREF _Toc201344941 \h </w:instrText>
             </w:r>
             <w:r>
               <w:rPr>
@@ -5995,7 +6140,7 @@
               <w:lang w:eastAsia="de-CH"/>
             </w:rPr>
           </w:pPr>
-          <w:hyperlink w:anchor="_Toc200390880" w:history="1">
+          <w:hyperlink w:anchor="_Toc201344942" w:history="1">
             <w:r>
               <w:rPr>
                 <w:rStyle w:val="Hyperlink"/>
@@ -6022,7 +6167,7 @@
                 <w:noProof/>
                 <w:webHidden/>
               </w:rPr>
-              <w:instrText xml:space="preserve"> PAGEREF _Toc200390880 \h </w:instrText>
+              <w:instrText xml:space="preserve"> PAGEREF _Toc201344942 \h </w:instrText>
             </w:r>
             <w:r>
               <w:rPr>
@@ -6065,7 +6210,7 @@
               <w:lang w:eastAsia="de-CH"/>
             </w:rPr>
           </w:pPr>
-          <w:hyperlink w:anchor="_Toc200390881" w:history="1">
+          <w:hyperlink w:anchor="_Toc201344943" w:history="1">
             <w:r>
               <w:rPr>
                 <w:rStyle w:val="Hyperlink"/>
@@ -6094,7 +6239,7 @@
                 <w:noProof/>
                 <w:webHidden/>
               </w:rPr>
-              <w:instrText xml:space="preserve"> PAGEREF _Toc200390881 \h </w:instrText>
+              <w:instrText xml:space="preserve"> PAGEREF _Toc201344943 \h </w:instrText>
             </w:r>
             <w:r>
               <w:rPr>
@@ -6137,7 +6282,7 @@
               <w:lang w:eastAsia="de-CH"/>
             </w:rPr>
           </w:pPr>
-          <w:hyperlink w:anchor="_Toc200390882" w:history="1">
+          <w:hyperlink w:anchor="_Toc201344944" w:history="1">
             <w:r>
               <w:rPr>
                 <w:rStyle w:val="Hyperlink"/>
@@ -6166,7 +6311,7 @@
                 <w:noProof/>
                 <w:webHidden/>
               </w:rPr>
-              <w:instrText xml:space="preserve"> PAGEREF _Toc200390882 \h </w:instrText>
+              <w:instrText xml:space="preserve"> PAGEREF _Toc201344944 \h </w:instrText>
             </w:r>
             <w:r>
               <w:rPr>
@@ -6209,7 +6354,7 @@
               <w:lang w:eastAsia="de-CH"/>
             </w:rPr>
           </w:pPr>
-          <w:hyperlink w:anchor="_Toc200390883" w:history="1">
+          <w:hyperlink w:anchor="_Toc201344945" w:history="1">
             <w:r>
               <w:rPr>
                 <w:rStyle w:val="Hyperlink"/>
@@ -6238,7 +6383,7 @@
                 <w:noProof/>
                 <w:webHidden/>
               </w:rPr>
-              <w:instrText xml:space="preserve"> PAGEREF _Toc200390883 \h </w:instrText>
+              <w:instrText xml:space="preserve"> PAGEREF _Toc201344945 \h </w:instrText>
             </w:r>
             <w:r>
               <w:rPr>
@@ -6281,7 +6426,7 @@
               <w:lang w:eastAsia="de-CH"/>
             </w:rPr>
           </w:pPr>
-          <w:hyperlink w:anchor="_Toc200390884" w:history="1">
+          <w:hyperlink w:anchor="_Toc201344946" w:history="1">
             <w:r>
               <w:rPr>
                 <w:rStyle w:val="Hyperlink"/>
@@ -6308,7 +6453,7 @@
                 <w:noProof/>
                 <w:webHidden/>
               </w:rPr>
-              <w:instrText xml:space="preserve"> PAGEREF _Toc200390884 \h </w:instrText>
+              <w:instrText xml:space="preserve"> PAGEREF _Toc201344946 \h </w:instrText>
             </w:r>
             <w:r>
               <w:rPr>
@@ -6351,7 +6496,7 @@
               <w:lang w:eastAsia="de-CH"/>
             </w:rPr>
           </w:pPr>
-          <w:hyperlink w:anchor="_Toc200390885" w:history="1">
+          <w:hyperlink w:anchor="_Toc201344947" w:history="1">
             <w:r>
               <w:rPr>
                 <w:rStyle w:val="Hyperlink"/>
@@ -6380,7 +6525,7 @@
                 <w:noProof/>
                 <w:webHidden/>
               </w:rPr>
-              <w:instrText xml:space="preserve"> PAGEREF _Toc200390885 \h </w:instrText>
+              <w:instrText xml:space="preserve"> PAGEREF _Toc201344947 \h </w:instrText>
             </w:r>
             <w:r>
               <w:rPr>
@@ -6423,7 +6568,7 @@
               <w:lang w:eastAsia="de-CH"/>
             </w:rPr>
           </w:pPr>
-          <w:hyperlink w:anchor="_Toc200390886" w:history="1">
+          <w:hyperlink w:anchor="_Toc201344948" w:history="1">
             <w:r>
               <w:rPr>
                 <w:rStyle w:val="Hyperlink"/>
@@ -6452,7 +6597,7 @@
                 <w:noProof/>
                 <w:webHidden/>
               </w:rPr>
-              <w:instrText xml:space="preserve"> PAGEREF _Toc200390886 \h </w:instrText>
+              <w:instrText xml:space="preserve"> PAGEREF _Toc201344948 \h </w:instrText>
             </w:r>
             <w:r>
               <w:rPr>
@@ -6495,7 +6640,7 @@
               <w:lang w:eastAsia="de-CH"/>
             </w:rPr>
           </w:pPr>
-          <w:hyperlink w:anchor="_Toc200390887" w:history="1">
+          <w:hyperlink w:anchor="_Toc201344949" w:history="1">
             <w:r>
               <w:rPr>
                 <w:rStyle w:val="Hyperlink"/>
@@ -6524,7 +6669,7 @@
                 <w:noProof/>
                 <w:webHidden/>
               </w:rPr>
-              <w:instrText xml:space="preserve"> PAGEREF _Toc200390887 \h </w:instrText>
+              <w:instrText xml:space="preserve"> PAGEREF _Toc201344949 \h </w:instrText>
             </w:r>
             <w:r>
               <w:rPr>
@@ -6567,7 +6712,7 @@
               <w:lang w:eastAsia="de-CH"/>
             </w:rPr>
           </w:pPr>
-          <w:hyperlink w:anchor="_Toc200390888" w:history="1">
+          <w:hyperlink w:anchor="_Toc201344950" w:history="1">
             <w:r>
               <w:rPr>
                 <w:rStyle w:val="Hyperlink"/>
@@ -6596,7 +6741,7 @@
                 <w:noProof/>
                 <w:webHidden/>
               </w:rPr>
-              <w:instrText xml:space="preserve"> PAGEREF _Toc200390888 \h </w:instrText>
+              <w:instrText xml:space="preserve"> PAGEREF _Toc201344950 \h </w:instrText>
             </w:r>
             <w:r>
               <w:rPr>
@@ -6639,7 +6784,7 @@
               <w:lang w:eastAsia="de-CH"/>
             </w:rPr>
           </w:pPr>
-          <w:hyperlink w:anchor="_Toc200390889" w:history="1">
+          <w:hyperlink w:anchor="_Toc201344951" w:history="1">
             <w:r>
               <w:rPr>
                 <w:rStyle w:val="Hyperlink"/>
@@ -6666,7 +6811,7 @@
                 <w:noProof/>
                 <w:webHidden/>
               </w:rPr>
-              <w:instrText xml:space="preserve"> PAGEREF _Toc200390889 \h </w:instrText>
+              <w:instrText xml:space="preserve"> PAGEREF _Toc201344951 \h </w:instrText>
             </w:r>
             <w:r>
               <w:rPr>
@@ -6709,7 +6854,7 @@
               <w:lang w:eastAsia="de-CH"/>
             </w:rPr>
           </w:pPr>
-          <w:hyperlink w:anchor="_Toc200390890" w:history="1">
+          <w:hyperlink w:anchor="_Toc201344952" w:history="1">
             <w:r>
               <w:rPr>
                 <w:rStyle w:val="Hyperlink"/>
@@ -6738,7 +6883,7 @@
                 <w:noProof/>
                 <w:webHidden/>
               </w:rPr>
-              <w:instrText xml:space="preserve"> PAGEREF _Toc200390890 \h </w:instrText>
+              <w:instrText xml:space="preserve"> PAGEREF _Toc201344952 \h </w:instrText>
             </w:r>
             <w:r>
               <w:rPr>
@@ -6781,7 +6926,7 @@
               <w:lang w:eastAsia="de-CH"/>
             </w:rPr>
           </w:pPr>
-          <w:hyperlink w:anchor="_Toc200390891" w:history="1">
+          <w:hyperlink w:anchor="_Toc201344953" w:history="1">
             <w:r>
               <w:rPr>
                 <w:rStyle w:val="Hyperlink"/>
@@ -6810,7 +6955,7 @@
                 <w:noProof/>
                 <w:webHidden/>
               </w:rPr>
-              <w:instrText xml:space="preserve"> PAGEREF _Toc200390891 \h </w:instrText>
+              <w:instrText xml:space="preserve"> PAGEREF _Toc201344953 \h </w:instrText>
             </w:r>
             <w:r>
               <w:rPr>
@@ -6853,7 +6998,7 @@
               <w:lang w:eastAsia="de-CH"/>
             </w:rPr>
           </w:pPr>
-          <w:hyperlink w:anchor="_Toc200390892" w:history="1">
+          <w:hyperlink w:anchor="_Toc201344954" w:history="1">
             <w:r>
               <w:rPr>
                 <w:rStyle w:val="Hyperlink"/>
@@ -6880,7 +7025,7 @@
                 <w:noProof/>
                 <w:webHidden/>
               </w:rPr>
-              <w:instrText xml:space="preserve"> PAGEREF _Toc200390892 \h </w:instrText>
+              <w:instrText xml:space="preserve"> PAGEREF _Toc201344954 \h </w:instrText>
             </w:r>
             <w:r>
               <w:rPr>
@@ -6923,7 +7068,7 @@
               <w:lang w:eastAsia="de-CH"/>
             </w:rPr>
           </w:pPr>
-          <w:hyperlink w:anchor="_Toc200390893" w:history="1">
+          <w:hyperlink w:anchor="_Toc201344955" w:history="1">
             <w:r>
               <w:rPr>
                 <w:rStyle w:val="Hyperlink"/>
@@ -6952,7 +7097,7 @@
                 <w:noProof/>
                 <w:webHidden/>
               </w:rPr>
-              <w:instrText xml:space="preserve"> PAGEREF _Toc200390893 \h </w:instrText>
+              <w:instrText xml:space="preserve"> PAGEREF _Toc201344955 \h </w:instrText>
             </w:r>
             <w:r>
               <w:rPr>
@@ -6995,7 +7140,7 @@
               <w:lang w:eastAsia="de-CH"/>
             </w:rPr>
           </w:pPr>
-          <w:hyperlink w:anchor="_Toc200390894" w:history="1">
+          <w:hyperlink w:anchor="_Toc201344956" w:history="1">
             <w:r>
               <w:rPr>
                 <w:rStyle w:val="Hyperlink"/>
@@ -7024,7 +7169,7 @@
                 <w:noProof/>
                 <w:webHidden/>
               </w:rPr>
-              <w:instrText xml:space="preserve"> PAGEREF _Toc200390894 \h </w:instrText>
+              <w:instrText xml:space="preserve"> PAGEREF _Toc201344956 \h </w:instrText>
             </w:r>
             <w:r>
               <w:rPr>
@@ -7067,7 +7212,7 @@
               <w:lang w:eastAsia="de-CH"/>
             </w:rPr>
           </w:pPr>
-          <w:hyperlink w:anchor="_Toc200390895" w:history="1">
+          <w:hyperlink w:anchor="_Toc201344957" w:history="1">
             <w:r>
               <w:rPr>
                 <w:rStyle w:val="Hyperlink"/>
@@ -7096,7 +7241,7 @@
                 <w:noProof/>
                 <w:webHidden/>
               </w:rPr>
-              <w:instrText xml:space="preserve"> PAGEREF _Toc200390895 \h </w:instrText>
+              <w:instrText xml:space="preserve"> PAGEREF _Toc201344957 \h </w:instrText>
             </w:r>
             <w:r>
               <w:rPr>
@@ -7139,7 +7284,7 @@
               <w:lang w:eastAsia="de-CH"/>
             </w:rPr>
           </w:pPr>
-          <w:hyperlink w:anchor="_Toc200390896" w:history="1">
+          <w:hyperlink w:anchor="_Toc201344958" w:history="1">
             <w:r>
               <w:rPr>
                 <w:rStyle w:val="Hyperlink"/>
@@ -7168,7 +7313,7 @@
                 <w:noProof/>
                 <w:webHidden/>
               </w:rPr>
-              <w:instrText xml:space="preserve"> PAGEREF _Toc200390896 \h </w:instrText>
+              <w:instrText xml:space="preserve"> PAGEREF _Toc201344958 \h </w:instrText>
             </w:r>
             <w:r>
               <w:rPr>
@@ -7211,7 +7356,7 @@
               <w:lang w:eastAsia="de-CH"/>
             </w:rPr>
           </w:pPr>
-          <w:hyperlink w:anchor="_Toc200390897" w:history="1">
+          <w:hyperlink w:anchor="_Toc201344959" w:history="1">
             <w:r>
               <w:rPr>
                 <w:rStyle w:val="Hyperlink"/>
@@ -7238,7 +7383,7 @@
                 <w:noProof/>
                 <w:webHidden/>
               </w:rPr>
-              <w:instrText xml:space="preserve"> PAGEREF _Toc200390897 \h </w:instrText>
+              <w:instrText xml:space="preserve"> PAGEREF _Toc201344959 \h </w:instrText>
             </w:r>
             <w:r>
               <w:rPr>
@@ -7281,7 +7426,7 @@
               <w:lang w:eastAsia="de-CH"/>
             </w:rPr>
           </w:pPr>
-          <w:hyperlink w:anchor="_Toc200390898" w:history="1">
+          <w:hyperlink w:anchor="_Toc201344960" w:history="1">
             <w:r>
               <w:rPr>
                 <w:rStyle w:val="Hyperlink"/>
@@ -7308,7 +7453,7 @@
                 <w:noProof/>
                 <w:webHidden/>
               </w:rPr>
-              <w:instrText xml:space="preserve"> PAGEREF _Toc200390898 \h </w:instrText>
+              <w:instrText xml:space="preserve"> PAGEREF _Toc201344960 \h </w:instrText>
             </w:r>
             <w:r>
               <w:rPr>
@@ -7351,7 +7496,7 @@
               <w:lang w:eastAsia="de-CH"/>
             </w:rPr>
           </w:pPr>
-          <w:hyperlink w:anchor="_Toc200390899" w:history="1">
+          <w:hyperlink w:anchor="_Toc201344961" w:history="1">
             <w:r>
               <w:rPr>
                 <w:rStyle w:val="Hyperlink"/>
@@ -7378,7 +7523,7 @@
                 <w:noProof/>
                 <w:webHidden/>
               </w:rPr>
-              <w:instrText xml:space="preserve"> PAGEREF _Toc200390899 \h </w:instrText>
+              <w:instrText xml:space="preserve"> PAGEREF _Toc201344961 \h </w:instrText>
             </w:r>
             <w:r>
               <w:rPr>
@@ -7421,7 +7566,7 @@
               <w:lang w:eastAsia="de-CH"/>
             </w:rPr>
           </w:pPr>
-          <w:hyperlink w:anchor="_Toc200390900" w:history="1">
+          <w:hyperlink w:anchor="_Toc201344962" w:history="1">
             <w:r>
               <w:rPr>
                 <w:rStyle w:val="Hyperlink"/>
@@ -7448,7 +7593,7 @@
                 <w:noProof/>
                 <w:webHidden/>
               </w:rPr>
-              <w:instrText xml:space="preserve"> PAGEREF _Toc200390900 \h </w:instrText>
+              <w:instrText xml:space="preserve"> PAGEREF _Toc201344962 \h </w:instrText>
             </w:r>
             <w:r>
               <w:rPr>
@@ -7491,7 +7636,7 @@
               <w:lang w:eastAsia="de-CH"/>
             </w:rPr>
           </w:pPr>
-          <w:hyperlink w:anchor="_Toc200390901" w:history="1">
+          <w:hyperlink w:anchor="_Toc201344963" w:history="1">
             <w:r>
               <w:rPr>
                 <w:rStyle w:val="Hyperlink"/>
@@ -7518,7 +7663,7 @@
                 <w:noProof/>
                 <w:webHidden/>
               </w:rPr>
-              <w:instrText xml:space="preserve"> PAGEREF _Toc200390901 \h </w:instrText>
+              <w:instrText xml:space="preserve"> PAGEREF _Toc201344963 \h </w:instrText>
             </w:r>
             <w:r>
               <w:rPr>
@@ -7561,7 +7706,7 @@
               <w:lang w:eastAsia="de-CH"/>
             </w:rPr>
           </w:pPr>
-          <w:hyperlink w:anchor="_Toc200390902" w:history="1">
+          <w:hyperlink w:anchor="_Toc201344964" w:history="1">
             <w:r>
               <w:rPr>
                 <w:rStyle w:val="Hyperlink"/>
@@ -7588,7 +7733,7 @@
                 <w:noProof/>
                 <w:webHidden/>
               </w:rPr>
-              <w:instrText xml:space="preserve"> PAGEREF _Toc200390902 \h </w:instrText>
+              <w:instrText xml:space="preserve"> PAGEREF _Toc201344964 \h </w:instrText>
             </w:r>
             <w:r>
               <w:rPr>
@@ -7631,7 +7776,7 @@
               <w:lang w:eastAsia="de-CH"/>
             </w:rPr>
           </w:pPr>
-          <w:hyperlink w:anchor="_Toc200390903" w:history="1">
+          <w:hyperlink w:anchor="_Toc201344965" w:history="1">
             <w:r>
               <w:rPr>
                 <w:rStyle w:val="Hyperlink"/>
@@ -7660,7 +7805,7 @@
                 <w:noProof/>
                 <w:webHidden/>
               </w:rPr>
-              <w:instrText xml:space="preserve"> PAGEREF _Toc200390903 \h </w:instrText>
+              <w:instrText xml:space="preserve"> PAGEREF _Toc201344965 \h </w:instrText>
             </w:r>
             <w:r>
               <w:rPr>
@@ -7703,7 +7848,7 @@
               <w:lang w:eastAsia="de-CH"/>
             </w:rPr>
           </w:pPr>
-          <w:hyperlink w:anchor="_Toc200390904" w:history="1">
+          <w:hyperlink w:anchor="_Toc201344966" w:history="1">
             <w:r>
               <w:rPr>
                 <w:rStyle w:val="Hyperlink"/>
@@ -7732,7 +7877,7 @@
                 <w:noProof/>
                 <w:webHidden/>
               </w:rPr>
-              <w:instrText xml:space="preserve"> PAGEREF _Toc200390904 \h </w:instrText>
+              <w:instrText xml:space="preserve"> PAGEREF _Toc201344966 \h </w:instrText>
             </w:r>
             <w:r>
               <w:rPr>
@@ -7775,7 +7920,7 @@
               <w:lang w:eastAsia="de-CH"/>
             </w:rPr>
           </w:pPr>
-          <w:hyperlink w:anchor="_Toc200390905" w:history="1">
+          <w:hyperlink w:anchor="_Toc201344967" w:history="1">
             <w:r>
               <w:rPr>
                 <w:rStyle w:val="Hyperlink"/>
@@ -7802,7 +7947,7 @@
                 <w:noProof/>
                 <w:webHidden/>
               </w:rPr>
-              <w:instrText xml:space="preserve"> PAGEREF _Toc200390905 \h </w:instrText>
+              <w:instrText xml:space="preserve"> PAGEREF _Toc201344967 \h </w:instrText>
             </w:r>
             <w:r>
               <w:rPr>
@@ -7845,7 +7990,7 @@
               <w:lang w:eastAsia="de-CH"/>
             </w:rPr>
           </w:pPr>
-          <w:hyperlink w:anchor="_Toc200390906" w:history="1">
+          <w:hyperlink w:anchor="_Toc201344968" w:history="1">
             <w:r>
               <w:rPr>
                 <w:rStyle w:val="Hyperlink"/>
@@ -7874,7 +8019,7 @@
                 <w:noProof/>
                 <w:webHidden/>
               </w:rPr>
-              <w:instrText xml:space="preserve"> PAGEREF _Toc200390906 \h </w:instrText>
+              <w:instrText xml:space="preserve"> PAGEREF _Toc201344968 \h </w:instrText>
             </w:r>
             <w:r>
               <w:rPr>
@@ -7917,7 +8062,7 @@
               <w:lang w:eastAsia="de-CH"/>
             </w:rPr>
           </w:pPr>
-          <w:hyperlink w:anchor="_Toc200390907" w:history="1">
+          <w:hyperlink w:anchor="_Toc201344969" w:history="1">
             <w:r>
               <w:rPr>
                 <w:rStyle w:val="Hyperlink"/>
@@ -7946,7 +8091,7 @@
                 <w:noProof/>
                 <w:webHidden/>
               </w:rPr>
-              <w:instrText xml:space="preserve"> PAGEREF _Toc200390907 \h </w:instrText>
+              <w:instrText xml:space="preserve"> PAGEREF _Toc201344969 \h </w:instrText>
             </w:r>
             <w:r>
               <w:rPr>
@@ -7989,7 +8134,7 @@
               <w:lang w:eastAsia="de-CH"/>
             </w:rPr>
           </w:pPr>
-          <w:hyperlink w:anchor="_Toc200390908" w:history="1">
+          <w:hyperlink w:anchor="_Toc201344970" w:history="1">
             <w:r>
               <w:rPr>
                 <w:rStyle w:val="Hyperlink"/>
@@ -8016,7 +8161,7 @@
                 <w:noProof/>
                 <w:webHidden/>
               </w:rPr>
-              <w:instrText xml:space="preserve"> PAGEREF _Toc200390908 \h </w:instrText>
+              <w:instrText xml:space="preserve"> PAGEREF _Toc201344970 \h </w:instrText>
             </w:r>
             <w:r>
               <w:rPr>
@@ -8059,7 +8204,7 @@
               <w:lang w:eastAsia="de-CH"/>
             </w:rPr>
           </w:pPr>
-          <w:hyperlink w:anchor="_Toc200390909" w:history="1">
+          <w:hyperlink w:anchor="_Toc201344971" w:history="1">
             <w:r>
               <w:rPr>
                 <w:rStyle w:val="Hyperlink"/>
@@ -8086,7 +8231,7 @@
                 <w:noProof/>
                 <w:webHidden/>
               </w:rPr>
-              <w:instrText xml:space="preserve"> PAGEREF _Toc200390909 \h </w:instrText>
+              <w:instrText xml:space="preserve"> PAGEREF _Toc201344971 \h </w:instrText>
             </w:r>
             <w:r>
               <w:rPr>
@@ -8129,7 +8274,7 @@
               <w:lang w:eastAsia="de-CH"/>
             </w:rPr>
           </w:pPr>
-          <w:hyperlink w:anchor="_Toc200390910" w:history="1">
+          <w:hyperlink w:anchor="_Toc201344972" w:history="1">
             <w:r>
               <w:rPr>
                 <w:rStyle w:val="Hyperlink"/>
@@ -8158,7 +8303,7 @@
                 <w:noProof/>
                 <w:webHidden/>
               </w:rPr>
-              <w:instrText xml:space="preserve"> PAGEREF _Toc200390910 \h </w:instrText>
+              <w:instrText xml:space="preserve"> PAGEREF _Toc201344972 \h </w:instrText>
             </w:r>
             <w:r>
               <w:rPr>
@@ -8201,7 +8346,7 @@
               <w:lang w:eastAsia="de-CH"/>
             </w:rPr>
           </w:pPr>
-          <w:hyperlink w:anchor="_Toc200390911" w:history="1">
+          <w:hyperlink w:anchor="_Toc201344973" w:history="1">
             <w:r>
               <w:rPr>
                 <w:rStyle w:val="Hyperlink"/>
@@ -8230,7 +8375,7 @@
                 <w:noProof/>
                 <w:webHidden/>
               </w:rPr>
-              <w:instrText xml:space="preserve"> PAGEREF _Toc200390911 \h </w:instrText>
+              <w:instrText xml:space="preserve"> PAGEREF _Toc201344973 \h </w:instrText>
             </w:r>
             <w:r>
               <w:rPr>
@@ -8273,7 +8418,7 @@
               <w:lang w:eastAsia="de-CH"/>
             </w:rPr>
           </w:pPr>
-          <w:hyperlink w:anchor="_Toc200390912" w:history="1">
+          <w:hyperlink w:anchor="_Toc201344974" w:history="1">
             <w:r>
               <w:rPr>
                 <w:rStyle w:val="Hyperlink"/>
@@ -8300,7 +8445,7 @@
                 <w:noProof/>
                 <w:webHidden/>
               </w:rPr>
-              <w:instrText xml:space="preserve"> PAGEREF _Toc200390912 \h </w:instrText>
+              <w:instrText xml:space="preserve"> PAGEREF _Toc201344974 \h </w:instrText>
             </w:r>
             <w:r>
               <w:rPr>
@@ -8343,7 +8488,7 @@
               <w:lang w:eastAsia="de-CH"/>
             </w:rPr>
           </w:pPr>
-          <w:hyperlink w:anchor="_Toc200390913" w:history="1">
+          <w:hyperlink w:anchor="_Toc201344975" w:history="1">
             <w:r>
               <w:rPr>
                 <w:rStyle w:val="Hyperlink"/>
@@ -8372,7 +8517,7 @@
                 <w:noProof/>
                 <w:webHidden/>
               </w:rPr>
-              <w:instrText xml:space="preserve"> PAGEREF _Toc200390913 \h </w:instrText>
+              <w:instrText xml:space="preserve"> PAGEREF _Toc201344975 \h </w:instrText>
             </w:r>
             <w:r>
               <w:rPr>
@@ -8415,7 +8560,7 @@
               <w:lang w:eastAsia="de-CH"/>
             </w:rPr>
           </w:pPr>
-          <w:hyperlink w:anchor="_Toc200390914" w:history="1">
+          <w:hyperlink w:anchor="_Toc201344976" w:history="1">
             <w:r>
               <w:rPr>
                 <w:rStyle w:val="Hyperlink"/>
@@ -8442,7 +8587,7 @@
                 <w:noProof/>
                 <w:webHidden/>
               </w:rPr>
-              <w:instrText xml:space="preserve"> PAGEREF _Toc200390914 \h </w:instrText>
+              <w:instrText xml:space="preserve"> PAGEREF _Toc201344976 \h </w:instrText>
             </w:r>
             <w:r>
               <w:rPr>
@@ -8485,7 +8630,7 @@
               <w:lang w:eastAsia="de-CH"/>
             </w:rPr>
           </w:pPr>
-          <w:hyperlink w:anchor="_Toc200390915" w:history="1">
+          <w:hyperlink w:anchor="_Toc201344977" w:history="1">
             <w:r>
               <w:rPr>
                 <w:rStyle w:val="Hyperlink"/>
@@ -8514,7 +8659,7 @@
                 <w:noProof/>
                 <w:webHidden/>
               </w:rPr>
-              <w:instrText xml:space="preserve"> PAGEREF _Toc200390915 \h </w:instrText>
+              <w:instrText xml:space="preserve"> PAGEREF _Toc201344977 \h </w:instrText>
             </w:r>
             <w:r>
               <w:rPr>
@@ -8557,7 +8702,7 @@
               <w:lang w:eastAsia="de-CH"/>
             </w:rPr>
           </w:pPr>
-          <w:hyperlink w:anchor="_Toc200390916" w:history="1">
+          <w:hyperlink w:anchor="_Toc201344978" w:history="1">
             <w:r>
               <w:rPr>
                 <w:rStyle w:val="Hyperlink"/>
@@ -8586,7 +8731,7 @@
                 <w:noProof/>
                 <w:webHidden/>
               </w:rPr>
-              <w:instrText xml:space="preserve"> PAGEREF _Toc200390916 \h </w:instrText>
+              <w:instrText xml:space="preserve"> PAGEREF _Toc201344978 \h </w:instrText>
             </w:r>
             <w:r>
               <w:rPr>
@@ -8629,7 +8774,7 @@
               <w:lang w:eastAsia="de-CH"/>
             </w:rPr>
           </w:pPr>
-          <w:hyperlink w:anchor="_Toc200390917" w:history="1">
+          <w:hyperlink w:anchor="_Toc201344979" w:history="1">
             <w:r>
               <w:rPr>
                 <w:rStyle w:val="Hyperlink"/>
@@ -8658,7 +8803,7 @@
                 <w:noProof/>
                 <w:webHidden/>
               </w:rPr>
-              <w:instrText xml:space="preserve"> PAGEREF _Toc200390917 \h </w:instrText>
+              <w:instrText xml:space="preserve"> PAGEREF _Toc201344979 \h </w:instrText>
             </w:r>
             <w:r>
               <w:rPr>
@@ -8799,7 +8944,7 @@
           <w:lang w:eastAsia="de-CH"/>
         </w:rPr>
       </w:pPr>
-      <w:bookmarkStart w:id="2" w:name="_Toc200390804"/>
+      <w:bookmarkStart w:id="2" w:name="_Toc201344866"/>
       <w:r>
         <w:rPr>
           <w:rFonts w:eastAsia="Times New Roman"/>
@@ -8814,7 +8959,7 @@
       <w:pPr>
         <w:pStyle w:val="berschrift2"/>
       </w:pPr>
-      <w:bookmarkStart w:id="3" w:name="_Toc200390805"/>
+      <w:bookmarkStart w:id="3" w:name="_Toc201344867"/>
       <w:r>
         <w:t>1.1 Zweck der Anwendung</w:t>
       </w:r>
@@ -8848,7 +8993,7 @@
       <w:pPr>
         <w:pStyle w:val="berschrift2"/>
       </w:pPr>
-      <w:bookmarkStart w:id="4" w:name="_Toc200390806"/>
+      <w:bookmarkStart w:id="4" w:name="_Toc201344868"/>
       <w:r>
         <w:t>1.2 Hauptfunktionen</w:t>
       </w:r>
@@ -9104,7 +9249,7 @@
       <w:pPr>
         <w:pStyle w:val="berschrift2"/>
       </w:pPr>
-      <w:bookmarkStart w:id="5" w:name="_Toc200390807"/>
+      <w:bookmarkStart w:id="5" w:name="_Toc201344869"/>
       <w:r>
         <w:t>1.3 Systemanforderungen</w:t>
       </w:r>
@@ -9118,7 +9263,7 @@
           <w:lang w:eastAsia="de-CH"/>
         </w:rPr>
       </w:pPr>
-      <w:bookmarkStart w:id="6" w:name="_Toc200390808"/>
+      <w:bookmarkStart w:id="6" w:name="_Toc201344870"/>
       <w:r>
         <w:rPr>
           <w:rFonts w:eastAsia="Times New Roman"/>
@@ -9276,7 +9421,7 @@
           <w:lang w:eastAsia="de-CH"/>
         </w:rPr>
       </w:pPr>
-      <w:bookmarkStart w:id="7" w:name="_Toc200390809"/>
+      <w:bookmarkStart w:id="7" w:name="_Toc201344871"/>
       <w:r>
         <w:rPr>
           <w:rFonts w:eastAsia="Times New Roman"/>
@@ -9419,7 +9564,6 @@
           <w:lang w:eastAsia="de-CH"/>
         </w:rPr>
       </w:pPr>
-      <w:bookmarkStart w:id="8" w:name="_Toc200390810"/>
       <w:r>
         <w:rPr>
           <w:rFonts w:eastAsia="Times New Roman"/>
@@ -9436,6 +9580,7 @@
           <w:lang w:eastAsia="de-CH"/>
         </w:rPr>
       </w:pPr>
+      <w:bookmarkStart w:id="8" w:name="_Toc201344872"/>
       <w:r>
         <w:rPr>
           <w:rFonts w:eastAsia="Times New Roman"/>
@@ -9450,7 +9595,7 @@
       <w:pPr>
         <w:pStyle w:val="berschrift2"/>
       </w:pPr>
-      <w:bookmarkStart w:id="9" w:name="_Toc200390811"/>
+      <w:bookmarkStart w:id="9" w:name="_Toc201344873"/>
       <w:r>
         <w:t>2.1 Software-Installation</w:t>
       </w:r>
@@ -9524,7 +9669,7 @@
         </w:rPr>
         <w:t xml:space="preserve">Laden Sie Python 3.9.21 oder höher von python.org </w:t>
       </w:r>
-      <w:hyperlink r:id="rId9" w:tgtFrame="_blank" w:history="1">
+      <w:hyperlink r:id="rId12" w:tgtFrame="_blank" w:history="1">
         <w:r>
           <w:rPr>
             <w:rFonts w:ascii="Neue Haas Grotesk Text Pro" w:eastAsia="Times New Roman" w:hAnsi="Neue Haas Grotesk Text Pro" w:cs="Times New Roman"/>
@@ -10091,7 +10236,7 @@
       <w:pPr>
         <w:pStyle w:val="berschrift2"/>
       </w:pPr>
-      <w:bookmarkStart w:id="10" w:name="_Toc200390812"/>
+      <w:bookmarkStart w:id="10" w:name="_Toc201344874"/>
       <w:r>
         <w:t>2.2 Hardware-Setup</w:t>
       </w:r>
@@ -10101,7 +10246,7 @@
       <w:pPr>
         <w:pStyle w:val="berschrift3"/>
       </w:pPr>
-      <w:bookmarkStart w:id="11" w:name="_Toc200390813"/>
+      <w:bookmarkStart w:id="11" w:name="_Toc201344875"/>
       <w:r>
         <w:t>Kamera-Anschluss:</w:t>
       </w:r>
@@ -10192,7 +10337,7 @@
           <w:rFonts w:eastAsia="Times New Roman"/>
         </w:rPr>
       </w:pPr>
-      <w:bookmarkStart w:id="12" w:name="_Toc200390814"/>
+      <w:bookmarkStart w:id="12" w:name="_Toc201344876"/>
       <w:r>
         <w:rPr>
           <w:rFonts w:eastAsia="Times New Roman"/>
@@ -10314,7 +10459,7 @@
           <w:rFonts w:eastAsia="Times New Roman"/>
         </w:rPr>
       </w:pPr>
-      <w:bookmarkStart w:id="13" w:name="_Toc200390815"/>
+      <w:bookmarkStart w:id="13" w:name="_Toc201344877"/>
       <w:r>
         <w:rPr>
           <w:rFonts w:eastAsia="Times New Roman"/>
@@ -10480,7 +10625,7 @@
       <w:pPr>
         <w:pStyle w:val="berschrift2"/>
       </w:pPr>
-      <w:bookmarkStart w:id="14" w:name="_Toc200390816"/>
+      <w:bookmarkStart w:id="14" w:name="_Toc201344878"/>
       <w:r>
         <w:lastRenderedPageBreak/>
         <w:t>2.3 Netzwerk-Konfiguration</w:t>
@@ -10495,7 +10640,7 @@
           <w:lang w:eastAsia="de-CH"/>
         </w:rPr>
       </w:pPr>
-      <w:bookmarkStart w:id="15" w:name="_Toc200390817"/>
+      <w:bookmarkStart w:id="15" w:name="_Toc201344879"/>
       <w:r>
         <w:rPr>
           <w:rFonts w:eastAsia="Times New Roman"/>
@@ -10645,7 +10790,7 @@
           <w:lang w:eastAsia="de-CH"/>
         </w:rPr>
       </w:pPr>
-      <w:bookmarkStart w:id="16" w:name="_Toc200390818"/>
+      <w:bookmarkStart w:id="16" w:name="_Toc201344880"/>
       <w:r>
         <w:rPr>
           <w:rFonts w:eastAsia="Times New Roman"/>
@@ -10880,7 +11025,7 @@
           <w:lang w:eastAsia="de-CH"/>
         </w:rPr>
       </w:pPr>
-      <w:bookmarkStart w:id="17" w:name="_Toc200390819"/>
+      <w:bookmarkStart w:id="17" w:name="_Toc201344881"/>
       <w:r>
         <w:rPr>
           <w:rFonts w:eastAsia="Times New Roman"/>
@@ -10895,7 +11040,7 @@
       <w:pPr>
         <w:pStyle w:val="berschrift2"/>
       </w:pPr>
-      <w:bookmarkStart w:id="18" w:name="_Toc200390820"/>
+      <w:bookmarkStart w:id="18" w:name="_Toc201344882"/>
       <w:r>
         <w:t>3.1 Anwendung starten</w:t>
       </w:r>
@@ -11149,7 +11294,7 @@
       <w:pPr>
         <w:pStyle w:val="berschrift2"/>
       </w:pPr>
-      <w:bookmarkStart w:id="19" w:name="_Toc200390821"/>
+      <w:bookmarkStart w:id="19" w:name="_Toc201344883"/>
       <w:r>
         <w:t>3.2 Admin-Login</w:t>
       </w:r>
@@ -11163,7 +11308,7 @@
           <w:lang w:eastAsia="de-CH"/>
         </w:rPr>
       </w:pPr>
-      <w:bookmarkStart w:id="20" w:name="_Toc200390822"/>
+      <w:bookmarkStart w:id="20" w:name="_Toc201344884"/>
       <w:r>
         <w:rPr>
           <w:rFonts w:eastAsia="Times New Roman"/>
@@ -11268,7 +11413,7 @@
           <w:lang w:eastAsia="de-CH"/>
         </w:rPr>
       </w:pPr>
-      <w:bookmarkStart w:id="21" w:name="_Toc200390823"/>
+      <w:bookmarkStart w:id="21" w:name="_Toc201344885"/>
       <w:r>
         <w:rPr>
           <w:rFonts w:eastAsia="Times New Roman"/>
@@ -11433,7 +11578,7 @@
       <w:pPr>
         <w:pStyle w:val="berschrift2"/>
       </w:pPr>
-      <w:bookmarkStart w:id="22" w:name="_Toc200390824"/>
+      <w:bookmarkStart w:id="22" w:name="_Toc201344886"/>
       <w:r>
         <w:t>3.3 Grundkonfiguration</w:t>
       </w:r>
@@ -11965,7 +12110,7 @@
           <w:lang w:eastAsia="de-CH"/>
         </w:rPr>
       </w:pPr>
-      <w:bookmarkStart w:id="23" w:name="_Toc200390825"/>
+      <w:bookmarkStart w:id="23" w:name="_Toc201344887"/>
       <w:r>
         <w:rPr>
           <w:rFonts w:eastAsia="Times New Roman"/>
@@ -11980,7 +12125,7 @@
       <w:pPr>
         <w:pStyle w:val="berschrift2"/>
       </w:pPr>
-      <w:bookmarkStart w:id="24" w:name="_Toc200390826"/>
+      <w:bookmarkStart w:id="24" w:name="_Toc201344888"/>
       <w:r>
         <w:t>4.1 Sidebar (Links)</w:t>
       </w:r>
@@ -11994,7 +12139,7 @@
           <w:lang w:eastAsia="de-CH"/>
         </w:rPr>
       </w:pPr>
-      <w:bookmarkStart w:id="25" w:name="_Toc200390827"/>
+      <w:bookmarkStart w:id="25" w:name="_Toc201344889"/>
       <w:r>
         <w:rPr>
           <w:rFonts w:eastAsia="Times New Roman"/>
@@ -12094,7 +12239,7 @@
           <w:lang w:eastAsia="de-CH"/>
         </w:rPr>
       </w:pPr>
-      <w:bookmarkStart w:id="26" w:name="_Toc200390828"/>
+      <w:bookmarkStart w:id="26" w:name="_Toc201344890"/>
       <w:r>
         <w:rPr>
           <w:rFonts w:eastAsia="Times New Roman"/>
@@ -12207,7 +12352,7 @@
           <w:lang w:eastAsia="de-CH"/>
         </w:rPr>
       </w:pPr>
-      <w:bookmarkStart w:id="27" w:name="_Toc200390829"/>
+      <w:bookmarkStart w:id="27" w:name="_Toc201344891"/>
       <w:r>
         <w:rPr>
           <w:rFonts w:eastAsia="Times New Roman"/>
@@ -12307,7 +12452,7 @@
           <w:lang w:eastAsia="de-CH"/>
         </w:rPr>
       </w:pPr>
-      <w:bookmarkStart w:id="28" w:name="_Toc200390830"/>
+      <w:bookmarkStart w:id="28" w:name="_Toc201344892"/>
       <w:r>
         <w:rPr>
           <w:rFonts w:eastAsia="Times New Roman"/>
@@ -12706,7 +12851,7 @@
           <w:lang w:eastAsia="de-CH"/>
         </w:rPr>
       </w:pPr>
-      <w:bookmarkStart w:id="29" w:name="_Toc200390831"/>
+      <w:bookmarkStart w:id="29" w:name="_Toc201344893"/>
       <w:r>
         <w:rPr>
           <w:rFonts w:eastAsia="Times New Roman"/>
@@ -12925,7 +13070,7 @@
       <w:pPr>
         <w:pStyle w:val="berschrift2"/>
       </w:pPr>
-      <w:bookmarkStart w:id="30" w:name="_Toc200390832"/>
+      <w:bookmarkStart w:id="30" w:name="_Toc201344894"/>
       <w:r>
         <w:t>4.2 Hauptbereich (Rechts)</w:t>
       </w:r>
@@ -12939,7 +13084,7 @@
           <w:lang w:eastAsia="de-CH"/>
         </w:rPr>
       </w:pPr>
-      <w:bookmarkStart w:id="31" w:name="_Toc200390833"/>
+      <w:bookmarkStart w:id="31" w:name="_Toc201344895"/>
       <w:r>
         <w:rPr>
           <w:rFonts w:eastAsia="Times New Roman"/>
@@ -13147,7 +13292,7 @@
           <w:lang w:eastAsia="de-CH"/>
         </w:rPr>
       </w:pPr>
-      <w:bookmarkStart w:id="32" w:name="_Toc200390834"/>
+      <w:bookmarkStart w:id="32" w:name="_Toc201344896"/>
       <w:r>
         <w:rPr>
           <w:rFonts w:eastAsia="Times New Roman"/>
@@ -13261,7 +13406,7 @@
       <w:pPr>
         <w:pStyle w:val="berschrift2"/>
       </w:pPr>
-      <w:bookmarkStart w:id="33" w:name="_Toc200390835"/>
+      <w:bookmarkStart w:id="33" w:name="_Toc201344897"/>
       <w:r>
         <w:lastRenderedPageBreak/>
         <w:t>4.3 Status-Farben</w:t>
@@ -13959,7 +14104,7 @@
           <w:lang w:eastAsia="de-CH"/>
         </w:rPr>
       </w:pPr>
-      <w:bookmarkStart w:id="34" w:name="_Toc200390836"/>
+      <w:bookmarkStart w:id="34" w:name="_Toc201344898"/>
       <w:r>
         <w:rPr>
           <w:rFonts w:eastAsia="Times New Roman"/>
@@ -13974,7 +14119,7 @@
       <w:pPr>
         <w:pStyle w:val="berschrift2"/>
       </w:pPr>
-      <w:bookmarkStart w:id="35" w:name="_Toc200390837"/>
+      <w:bookmarkStart w:id="35" w:name="_Toc201344899"/>
       <w:r>
         <w:t>5.1 Einstellungen-Dialog</w:t>
       </w:r>
@@ -14043,7 +14188,7 @@
       <w:pPr>
         <w:pStyle w:val="berschrift2"/>
       </w:pPr>
-      <w:bookmarkStart w:id="36" w:name="_Toc200390838"/>
+      <w:bookmarkStart w:id="36" w:name="_Toc201344900"/>
       <w:r>
         <w:t>5.2 Tab "</w:t>
       </w:r>
@@ -14066,7 +14211,7 @@
           <w:lang w:eastAsia="de-CH"/>
         </w:rPr>
       </w:pPr>
-      <w:bookmarkStart w:id="37" w:name="_Toc200390839"/>
+      <w:bookmarkStart w:id="37" w:name="_Toc201344901"/>
       <w:r>
         <w:rPr>
           <w:rFonts w:eastAsia="Times New Roman"/>
@@ -15057,7 +15202,7 @@
       <w:pPr>
         <w:pStyle w:val="berschrift2"/>
       </w:pPr>
-      <w:bookmarkStart w:id="38" w:name="_Toc200390840"/>
+      <w:bookmarkStart w:id="38" w:name="_Toc201344902"/>
       <w:r>
         <w:t>5.3 Tab "</w:t>
       </w:r>
@@ -15080,7 +15225,7 @@
           <w:lang w:eastAsia="de-CH"/>
         </w:rPr>
       </w:pPr>
-      <w:bookmarkStart w:id="39" w:name="_Toc200390841"/>
+      <w:bookmarkStart w:id="39" w:name="_Toc201344903"/>
       <w:r>
         <w:rPr>
           <w:rFonts w:eastAsia="Times New Roman"/>
@@ -15180,7 +15325,7 @@
           <w:lang w:eastAsia="de-CH"/>
         </w:rPr>
       </w:pPr>
-      <w:bookmarkStart w:id="40" w:name="_Toc200390842"/>
+      <w:bookmarkStart w:id="40" w:name="_Toc201344904"/>
       <w:r>
         <w:rPr>
           <w:rFonts w:eastAsia="Times New Roman"/>
@@ -15280,7 +15425,7 @@
           <w:lang w:eastAsia="de-CH"/>
         </w:rPr>
       </w:pPr>
-      <w:bookmarkStart w:id="41" w:name="_Toc200390843"/>
+      <w:bookmarkStart w:id="41" w:name="_Toc201344905"/>
       <w:r>
         <w:rPr>
           <w:rFonts w:eastAsia="Times New Roman"/>
@@ -15426,7 +15571,7 @@
       <w:pPr>
         <w:pStyle w:val="berschrift2"/>
       </w:pPr>
-      <w:bookmarkStart w:id="42" w:name="_Toc200390844"/>
+      <w:bookmarkStart w:id="42" w:name="_Toc201344906"/>
       <w:r>
         <w:t>5.4 Tab "</w:t>
       </w:r>
@@ -15449,7 +15594,7 @@
           <w:lang w:eastAsia="de-CH"/>
         </w:rPr>
       </w:pPr>
-      <w:bookmarkStart w:id="43" w:name="_Toc200390845"/>
+      <w:bookmarkStart w:id="43" w:name="_Toc201344907"/>
       <w:r>
         <w:rPr>
           <w:rFonts w:eastAsia="Times New Roman"/>
@@ -15563,7 +15708,7 @@
       <w:pPr>
         <w:pStyle w:val="berschrift2"/>
       </w:pPr>
-      <w:bookmarkStart w:id="44" w:name="_Toc200390846"/>
+      <w:bookmarkStart w:id="44" w:name="_Toc201344908"/>
       <w:r>
         <w:lastRenderedPageBreak/>
         <w:t>5.5 Tab "</w:t>
@@ -15587,7 +15732,7 @@
           <w:lang w:eastAsia="de-CH"/>
         </w:rPr>
       </w:pPr>
-      <w:bookmarkStart w:id="45" w:name="_Toc200390847"/>
+      <w:bookmarkStart w:id="45" w:name="_Toc201344909"/>
       <w:r>
         <w:rPr>
           <w:rFonts w:eastAsia="Times New Roman"/>
@@ -15741,7 +15886,7 @@
           <w:lang w:eastAsia="de-CH"/>
         </w:rPr>
       </w:pPr>
-      <w:bookmarkStart w:id="46" w:name="_Toc200390848"/>
+      <w:bookmarkStart w:id="46" w:name="_Toc201344910"/>
       <w:r>
         <w:rPr>
           <w:rFonts w:eastAsia="Times New Roman"/>
@@ -15841,7 +15986,7 @@
           <w:lang w:eastAsia="de-CH"/>
         </w:rPr>
       </w:pPr>
-      <w:bookmarkStart w:id="47" w:name="_Toc200390849"/>
+      <w:bookmarkStart w:id="47" w:name="_Toc201344911"/>
       <w:r>
         <w:rPr>
           <w:rFonts w:eastAsia="Times New Roman"/>
@@ -15963,7 +16108,7 @@
       <w:pPr>
         <w:pStyle w:val="berschrift2"/>
       </w:pPr>
-      <w:bookmarkStart w:id="48" w:name="_Toc200390850"/>
+      <w:bookmarkStart w:id="48" w:name="_Toc201344912"/>
       <w:r>
         <w:t>5.6 Tab "</w:t>
       </w:r>
@@ -15986,7 +16131,7 @@
           <w:lang w:eastAsia="de-CH"/>
         </w:rPr>
       </w:pPr>
-      <w:bookmarkStart w:id="49" w:name="_Toc200390851"/>
+      <w:bookmarkStart w:id="49" w:name="_Toc201344913"/>
       <w:r>
         <w:rPr>
           <w:rFonts w:eastAsia="Times New Roman"/>
@@ -16209,7 +16354,7 @@
           <w:lang w:eastAsia="de-CH"/>
         </w:rPr>
       </w:pPr>
-      <w:bookmarkStart w:id="50" w:name="_Toc200390852"/>
+      <w:bookmarkStart w:id="50" w:name="_Toc201344914"/>
       <w:r>
         <w:rPr>
           <w:rFonts w:eastAsia="Times New Roman"/>
@@ -16382,7 +16527,7 @@
           <w:lang w:eastAsia="de-CH"/>
         </w:rPr>
       </w:pPr>
-      <w:bookmarkStart w:id="51" w:name="_Toc200390853"/>
+      <w:bookmarkStart w:id="51" w:name="_Toc201344915"/>
       <w:r>
         <w:rPr>
           <w:rFonts w:eastAsia="Times New Roman"/>
@@ -16397,7 +16542,7 @@
       <w:pPr>
         <w:pStyle w:val="berschrift2"/>
       </w:pPr>
-      <w:bookmarkStart w:id="52" w:name="_Toc200390854"/>
+      <w:bookmarkStart w:id="52" w:name="_Toc201344916"/>
       <w:r>
         <w:t>6.1 Automatischer Erkennungsablauf</w:t>
       </w:r>
@@ -17221,7 +17366,7 @@
       <w:pPr>
         <w:pStyle w:val="berschrift2"/>
       </w:pPr>
-      <w:bookmarkStart w:id="53" w:name="_Toc200390855"/>
+      <w:bookmarkStart w:id="53" w:name="_Toc201344917"/>
       <w:r>
         <w:t>6.2 Parameter-Optimierung</w:t>
       </w:r>
@@ -17589,7 +17734,7 @@
       <w:pPr>
         <w:pStyle w:val="berschrift2"/>
       </w:pPr>
-      <w:bookmarkStart w:id="54" w:name="_Toc200390856"/>
+      <w:bookmarkStart w:id="54" w:name="_Toc201344918"/>
       <w:r>
         <w:t>6.3 Motion Detection Einstellungen</w:t>
       </w:r>
@@ -17862,7 +18007,7 @@
           <w:lang w:eastAsia="de-CH"/>
         </w:rPr>
       </w:pPr>
-      <w:bookmarkStart w:id="55" w:name="_Toc200390857"/>
+      <w:bookmarkStart w:id="55" w:name="_Toc201344919"/>
       <w:r>
         <w:rPr>
           <w:rFonts w:eastAsia="Times New Roman"/>
@@ -17877,7 +18022,7 @@
       <w:pPr>
         <w:pStyle w:val="berschrift2"/>
       </w:pPr>
-      <w:bookmarkStart w:id="56" w:name="_Toc200390858"/>
+      <w:bookmarkStart w:id="56" w:name="_Toc201344920"/>
       <w:r>
         <w:t>7.1 WAGO 750-362 Konfiguration</w:t>
       </w:r>
@@ -18165,7 +18310,7 @@
       <w:pPr>
         <w:pStyle w:val="berschrift2"/>
       </w:pPr>
-      <w:bookmarkStart w:id="57" w:name="_Toc200390859"/>
+      <w:bookmarkStart w:id="57" w:name="_Toc201344921"/>
       <w:r>
         <w:t>7.2 Watchdog-System</w:t>
       </w:r>
@@ -18183,7 +18328,7 @@
           <w14:ligatures w14:val="none"/>
         </w:rPr>
       </w:pPr>
-      <w:bookmarkStart w:id="58" w:name="_Toc200390860"/>
+      <w:bookmarkStart w:id="58" w:name="_Toc201344922"/>
       <w:r>
         <w:rPr>
           <w:rStyle w:val="berschrift3Zchn"/>
@@ -18297,7 +18442,7 @@
           <w:lang w:eastAsia="de-CH"/>
         </w:rPr>
       </w:pPr>
-      <w:bookmarkStart w:id="59" w:name="_Toc200390861"/>
+      <w:bookmarkStart w:id="59" w:name="_Toc201344923"/>
       <w:r>
         <w:rPr>
           <w:rFonts w:eastAsia="Times New Roman"/>
@@ -18443,7 +18588,7 @@
       <w:pPr>
         <w:pStyle w:val="berschrift2"/>
       </w:pPr>
-      <w:bookmarkStart w:id="60" w:name="_Toc200390862"/>
+      <w:bookmarkStart w:id="60" w:name="_Toc201344924"/>
       <w:r>
         <w:t>7.3 Signal-Verhalten</w:t>
       </w:r>
@@ -18701,7 +18846,7 @@
       <w:pPr>
         <w:pStyle w:val="berschrift2"/>
       </w:pPr>
-      <w:bookmarkStart w:id="61" w:name="_Toc200390863"/>
+      <w:bookmarkStart w:id="61" w:name="_Toc201344925"/>
       <w:r>
         <w:t>7.4 Fehlerbehandlung</w:t>
       </w:r>
@@ -19041,7 +19186,7 @@
           <w:lang w:eastAsia="de-CH"/>
         </w:rPr>
       </w:pPr>
-      <w:bookmarkStart w:id="62" w:name="_Toc200390864"/>
+      <w:bookmarkStart w:id="62" w:name="_Toc201344926"/>
       <w:r>
         <w:rPr>
           <w:rFonts w:eastAsia="Times New Roman"/>
@@ -19056,7 +19201,7 @@
       <w:pPr>
         <w:pStyle w:val="berschrift2"/>
       </w:pPr>
-      <w:bookmarkStart w:id="63" w:name="_Toc200390865"/>
+      <w:bookmarkStart w:id="63" w:name="_Toc201344927"/>
       <w:r>
         <w:t>8.1 Parquet Event-Logging</w:t>
       </w:r>
@@ -19070,7 +19215,7 @@
           <w:lang w:eastAsia="de-CH"/>
         </w:rPr>
       </w:pPr>
-      <w:bookmarkStart w:id="64" w:name="_Toc200390866"/>
+      <w:bookmarkStart w:id="64" w:name="_Toc201344928"/>
       <w:r>
         <w:rPr>
           <w:rFonts w:eastAsia="Times New Roman"/>
@@ -19194,7 +19339,7 @@
           <w:lang w:eastAsia="de-CH"/>
         </w:rPr>
       </w:pPr>
-      <w:bookmarkStart w:id="65" w:name="_Toc200390867"/>
+      <w:bookmarkStart w:id="65" w:name="_Toc201344929"/>
       <w:r>
         <w:rPr>
           <w:rFonts w:eastAsia="Times New Roman"/>
@@ -19769,7 +19914,7 @@
       <w:pPr>
         <w:pStyle w:val="berschrift2"/>
       </w:pPr>
-      <w:bookmarkStart w:id="66" w:name="_Toc200390868"/>
+      <w:bookmarkStart w:id="66" w:name="_Toc201344930"/>
       <w:r>
         <w:t>8.2 Parquet Viewer</w:t>
       </w:r>
@@ -19783,7 +19928,7 @@
           <w:lang w:eastAsia="de-CH"/>
         </w:rPr>
       </w:pPr>
-      <w:bookmarkStart w:id="67" w:name="_Toc200390869"/>
+      <w:bookmarkStart w:id="67" w:name="_Toc201344931"/>
       <w:r>
         <w:rPr>
           <w:rFonts w:eastAsia="Times New Roman"/>
@@ -19886,7 +20031,7 @@
           <w:lang w:eastAsia="de-CH"/>
         </w:rPr>
       </w:pPr>
-      <w:bookmarkStart w:id="68" w:name="_Toc200390870"/>
+      <w:bookmarkStart w:id="68" w:name="_Toc201344932"/>
       <w:r>
         <w:rPr>
           <w:rFonts w:eastAsia="Times New Roman"/>
@@ -20098,7 +20243,7 @@
           <w:lang w:eastAsia="de-CH"/>
         </w:rPr>
       </w:pPr>
-      <w:bookmarkStart w:id="69" w:name="_Toc200390871"/>
+      <w:bookmarkStart w:id="69" w:name="_Toc201344933"/>
       <w:r>
         <w:rPr>
           <w:rFonts w:eastAsia="Times New Roman"/>
@@ -20240,7 +20385,7 @@
       <w:pPr>
         <w:pStyle w:val="berschrift2"/>
       </w:pPr>
-      <w:bookmarkStart w:id="70" w:name="_Toc200390872"/>
+      <w:bookmarkStart w:id="70" w:name="_Toc201344934"/>
       <w:r>
         <w:lastRenderedPageBreak/>
         <w:t>8.3 Bilderspeicherung</w:t>
@@ -20255,7 +20400,7 @@
           <w:lang w:eastAsia="de-CH"/>
         </w:rPr>
       </w:pPr>
-      <w:bookmarkStart w:id="71" w:name="_Toc200390873"/>
+      <w:bookmarkStart w:id="71" w:name="_Toc201344935"/>
       <w:r>
         <w:rPr>
           <w:rFonts w:eastAsia="Times New Roman"/>
@@ -20382,7 +20527,7 @@
           <w:lang w:eastAsia="de-CH"/>
         </w:rPr>
       </w:pPr>
-      <w:bookmarkStart w:id="72" w:name="_Toc200390874"/>
+      <w:bookmarkStart w:id="72" w:name="_Toc201344936"/>
       <w:r>
         <w:rPr>
           <w:rFonts w:eastAsia="Times New Roman"/>
@@ -20509,7 +20654,7 @@
           <w:lang w:eastAsia="de-CH"/>
         </w:rPr>
       </w:pPr>
-      <w:bookmarkStart w:id="73" w:name="_Toc200390875"/>
+      <w:bookmarkStart w:id="73" w:name="_Toc201344937"/>
       <w:r>
         <w:rPr>
           <w:rFonts w:eastAsia="Times New Roman"/>
@@ -20607,7 +20752,7 @@
       <w:pPr>
         <w:pStyle w:val="berschrift2"/>
       </w:pPr>
-      <w:bookmarkStart w:id="74" w:name="_Toc200390876"/>
+      <w:bookmarkStart w:id="74" w:name="_Toc201344938"/>
       <w:r>
         <w:t>8.4 Session-Statistiken</w:t>
       </w:r>
@@ -20621,7 +20766,7 @@
           <w:lang w:eastAsia="de-CH"/>
         </w:rPr>
       </w:pPr>
-      <w:bookmarkStart w:id="75" w:name="_Toc200390877"/>
+      <w:bookmarkStart w:id="75" w:name="_Toc201344939"/>
       <w:r>
         <w:rPr>
           <w:rFonts w:eastAsia="Times New Roman"/>
@@ -20762,7 +20907,7 @@
           <w:lang w:eastAsia="de-CH"/>
         </w:rPr>
       </w:pPr>
-      <w:bookmarkStart w:id="76" w:name="_Toc200390878"/>
+      <w:bookmarkStart w:id="76" w:name="_Toc201344940"/>
       <w:r>
         <w:rPr>
           <w:rFonts w:eastAsia="Times New Roman"/>
@@ -20894,7 +21039,7 @@
           <w:lang w:eastAsia="de-CH"/>
         </w:rPr>
       </w:pPr>
-      <w:bookmarkStart w:id="77" w:name="_Toc200390879"/>
+      <w:bookmarkStart w:id="77" w:name="_Toc201344941"/>
       <w:r>
         <w:rPr>
           <w:rFonts w:eastAsia="Times New Roman"/>
@@ -20909,7 +21054,7 @@
       <w:pPr>
         <w:pStyle w:val="berschrift2"/>
       </w:pPr>
-      <w:bookmarkStart w:id="78" w:name="_Toc200390880"/>
+      <w:bookmarkStart w:id="78" w:name="_Toc201344942"/>
       <w:r>
         <w:t>9.1 Regelmä</w:t>
       </w:r>
@@ -20929,7 +21074,7 @@
           <w:lang w:eastAsia="de-CH"/>
         </w:rPr>
       </w:pPr>
-      <w:bookmarkStart w:id="79" w:name="_Toc200390881"/>
+      <w:bookmarkStart w:id="79" w:name="_Toc201344943"/>
       <w:r>
         <w:rPr>
           <w:rFonts w:eastAsia="Times New Roman"/>
@@ -21081,7 +21226,7 @@
           <w:lang w:eastAsia="de-CH"/>
         </w:rPr>
       </w:pPr>
-      <w:bookmarkStart w:id="80" w:name="_Toc200390882"/>
+      <w:bookmarkStart w:id="80" w:name="_Toc201344944"/>
       <w:r>
         <w:rPr>
           <w:rFonts w:eastAsia="Times New Roman"/>
@@ -21211,7 +21356,7 @@
           <w:lang w:eastAsia="de-CH"/>
         </w:rPr>
       </w:pPr>
-      <w:bookmarkStart w:id="81" w:name="_Toc200390883"/>
+      <w:bookmarkStart w:id="81" w:name="_Toc201344945"/>
       <w:r>
         <w:rPr>
           <w:rFonts w:eastAsia="Times New Roman"/>
@@ -21337,7 +21482,7 @@
       <w:pPr>
         <w:pStyle w:val="berschrift2"/>
       </w:pPr>
-      <w:bookmarkStart w:id="82" w:name="_Toc200390884"/>
+      <w:bookmarkStart w:id="82" w:name="_Toc201344946"/>
       <w:r>
         <w:t>9.2 Häufige Probleme</w:t>
       </w:r>
@@ -21351,7 +21496,7 @@
           <w:lang w:eastAsia="de-CH"/>
         </w:rPr>
       </w:pPr>
-      <w:bookmarkStart w:id="83" w:name="_Toc200390885"/>
+      <w:bookmarkStart w:id="83" w:name="_Toc201344947"/>
       <w:r>
         <w:rPr>
           <w:rFonts w:eastAsia="Times New Roman"/>
@@ -21665,7 +21810,7 @@
           <w:lang w:eastAsia="de-CH"/>
         </w:rPr>
       </w:pPr>
-      <w:bookmarkStart w:id="84" w:name="_Toc200390886"/>
+      <w:bookmarkStart w:id="84" w:name="_Toc201344948"/>
       <w:r>
         <w:rPr>
           <w:rFonts w:eastAsia="Times New Roman"/>
@@ -21924,7 +22069,7 @@
           <w:lang w:eastAsia="de-CH"/>
         </w:rPr>
       </w:pPr>
-      <w:bookmarkStart w:id="85" w:name="_Toc200390887"/>
+      <w:bookmarkStart w:id="85" w:name="_Toc201344949"/>
       <w:r>
         <w:rPr>
           <w:rFonts w:eastAsia="Times New Roman"/>
@@ -22187,7 +22332,7 @@
           <w:lang w:eastAsia="de-CH"/>
         </w:rPr>
       </w:pPr>
-      <w:bookmarkStart w:id="86" w:name="_Toc200390888"/>
+      <w:bookmarkStart w:id="86" w:name="_Toc201344950"/>
       <w:r>
         <w:rPr>
           <w:rFonts w:eastAsia="Times New Roman"/>
@@ -22421,7 +22566,7 @@
       <w:pPr>
         <w:pStyle w:val="berschrift2"/>
       </w:pPr>
-      <w:bookmarkStart w:id="87" w:name="_Toc200390889"/>
+      <w:bookmarkStart w:id="87" w:name="_Toc201344951"/>
       <w:r>
         <w:t>9.3 Log-Analyse</w:t>
       </w:r>
@@ -22435,7 +22580,7 @@
           <w:lang w:eastAsia="de-CH"/>
         </w:rPr>
       </w:pPr>
-      <w:bookmarkStart w:id="88" w:name="_Toc200390890"/>
+      <w:bookmarkStart w:id="88" w:name="_Toc201344952"/>
       <w:r>
         <w:rPr>
           <w:rFonts w:eastAsia="Times New Roman"/>
@@ -22702,7 +22847,7 @@
           <w:lang w:eastAsia="de-CH"/>
         </w:rPr>
       </w:pPr>
-      <w:bookmarkStart w:id="89" w:name="_Toc200390891"/>
+      <w:bookmarkStart w:id="89" w:name="_Toc201344953"/>
       <w:r>
         <w:rPr>
           <w:rFonts w:eastAsia="Times New Roman"/>
@@ -23298,7 +23443,7 @@
       <w:pPr>
         <w:pStyle w:val="berschrift2"/>
       </w:pPr>
-      <w:bookmarkStart w:id="90" w:name="_Toc200390892"/>
+      <w:bookmarkStart w:id="90" w:name="_Toc201344954"/>
       <w:r>
         <w:lastRenderedPageBreak/>
         <w:t>9.5 Backup &amp; Recovery</w:t>
@@ -23313,7 +23458,7 @@
           <w:lang w:eastAsia="de-CH"/>
         </w:rPr>
       </w:pPr>
-      <w:bookmarkStart w:id="91" w:name="_Toc200390893"/>
+      <w:bookmarkStart w:id="91" w:name="_Toc201344955"/>
       <w:r>
         <w:rPr>
           <w:rFonts w:eastAsia="Times New Roman"/>
@@ -23507,7 +23652,7 @@
           <w:lang w:eastAsia="de-CH"/>
         </w:rPr>
       </w:pPr>
-      <w:bookmarkStart w:id="92" w:name="_Toc200390894"/>
+      <w:bookmarkStart w:id="92" w:name="_Toc201344956"/>
       <w:r>
         <w:rPr>
           <w:rFonts w:eastAsia="Times New Roman"/>
@@ -23742,7 +23887,7 @@
           <w:lang w:eastAsia="de-CH"/>
         </w:rPr>
       </w:pPr>
-      <w:bookmarkStart w:id="93" w:name="_Toc200390895"/>
+      <w:bookmarkStart w:id="93" w:name="_Toc201344957"/>
       <w:r>
         <w:rPr>
           <w:rFonts w:eastAsia="Times New Roman"/>
@@ -23924,7 +24069,7 @@
           <w14:ligatures w14:val="none"/>
         </w:rPr>
         <w:pict w14:anchorId="6232A976">
-          <v:rect id="_x0000_i1035" style="width:0;height:1.5pt" o:hralign="center" o:hrstd="t" o:hr="t" fillcolor="#a0a0a0" stroked="f"/>
+          <v:rect id="_x0000_i1027" style="width:0;height:1.5pt" o:hralign="center" o:hrstd="t" o:hr="t" fillcolor="#a0a0a0" stroked="f"/>
         </w:pict>
       </w:r>
     </w:p>
@@ -23957,7 +24102,7 @@
           <w:lang w:eastAsia="de-CH"/>
         </w:rPr>
       </w:pPr>
-      <w:bookmarkStart w:id="94" w:name="_Toc200390896"/>
+      <w:bookmarkStart w:id="94" w:name="_Toc201344958"/>
       <w:r>
         <w:rPr>
           <w:rFonts w:eastAsia="Times New Roman"/>
@@ -23972,7 +24117,7 @@
       <w:pPr>
         <w:pStyle w:val="berschrift2"/>
       </w:pPr>
-      <w:bookmarkStart w:id="95" w:name="_Toc200390897"/>
+      <w:bookmarkStart w:id="95" w:name="_Toc201344959"/>
       <w:r>
         <w:t>10.1 Keyboard-Shortcuts</w:t>
       </w:r>
@@ -24249,7 +24394,7 @@
       <w:pPr>
         <w:pStyle w:val="berschrift2"/>
       </w:pPr>
-      <w:bookmarkStart w:id="96" w:name="_Toc200390898"/>
+      <w:bookmarkStart w:id="96" w:name="_Toc201344960"/>
       <w:r>
         <w:t>10.2 Datei-Struktur</w:t>
       </w:r>
@@ -25511,7 +25656,7 @@
       <w:pPr>
         <w:pStyle w:val="berschrift2"/>
       </w:pPr>
-      <w:bookmarkStart w:id="97" w:name="_Toc200390899"/>
+      <w:bookmarkStart w:id="97" w:name="_Toc201344961"/>
       <w:r>
         <w:t>10.3 Netzwerk-Ports</w:t>
       </w:r>
@@ -25925,7 +26070,7 @@
       <w:pPr>
         <w:pStyle w:val="berschrift2"/>
       </w:pPr>
-      <w:bookmarkStart w:id="98" w:name="_Toc200390900"/>
+      <w:bookmarkStart w:id="98" w:name="_Toc201344962"/>
       <w:r>
         <w:lastRenderedPageBreak/>
         <w:t>10.4 Standard-Einstellungen</w:t>
@@ -28053,7 +28198,7 @@
       <w:pPr>
         <w:pStyle w:val="berschrift2"/>
       </w:pPr>
-      <w:bookmarkStart w:id="99" w:name="_Toc200390901"/>
+      <w:bookmarkStart w:id="99" w:name="_Toc201344963"/>
       <w:r>
         <w:t>10.5 Fehlercodes</w:t>
       </w:r>
@@ -28809,7 +28954,7 @@
       <w:pPr>
         <w:pStyle w:val="berschrift2"/>
       </w:pPr>
-      <w:bookmarkStart w:id="100" w:name="_Toc200390902"/>
+      <w:bookmarkStart w:id="100" w:name="_Toc201344964"/>
       <w:r>
         <w:t>10.6 Technischer Support</w:t>
       </w:r>
@@ -28823,7 +28968,7 @@
           <w:lang w:eastAsia="de-CH"/>
         </w:rPr>
       </w:pPr>
-      <w:bookmarkStart w:id="101" w:name="_Toc200390903"/>
+      <w:bookmarkStart w:id="101" w:name="_Toc201344965"/>
       <w:r>
         <w:rPr>
           <w:rFonts w:eastAsia="Times New Roman"/>
@@ -28997,7 +29142,7 @@
           <w:lang w:eastAsia="de-CH"/>
         </w:rPr>
       </w:pPr>
-      <w:bookmarkStart w:id="102" w:name="_Toc200390904"/>
+      <w:bookmarkStart w:id="102" w:name="_Toc201344966"/>
       <w:r>
         <w:rPr>
           <w:rFonts w:eastAsia="Times New Roman"/>
@@ -29231,7 +29376,7 @@
       <w:pPr>
         <w:pStyle w:val="berschrift2"/>
       </w:pPr>
-      <w:bookmarkStart w:id="103" w:name="_Toc200390905"/>
+      <w:bookmarkStart w:id="103" w:name="_Toc201344967"/>
       <w:r>
         <w:lastRenderedPageBreak/>
         <w:t>10.7 Rechtliche Hinweise</w:t>
@@ -29364,7 +29509,7 @@
           <w:lang w:eastAsia="de-CH"/>
         </w:rPr>
       </w:pPr>
-      <w:bookmarkStart w:id="104" w:name="_Toc200390906"/>
+      <w:bookmarkStart w:id="104" w:name="_Toc201344968"/>
       <w:r>
         <w:rPr>
           <w:rFonts w:eastAsia="Times New Roman"/>
@@ -29479,7 +29624,7 @@
           <w14:ligatures w14:val="none"/>
         </w:rPr>
         <w:pict w14:anchorId="4C9BEE01">
-          <v:rect id="_x0000_i1036" style="width:0;height:1.5pt" o:hralign="center" o:hrstd="t" o:hr="t" fillcolor="#a0a0a0" stroked="f"/>
+          <v:rect id="_x0000_i1028" style="width:0;height:1.5pt" o:hralign="center" o:hrstd="t" o:hr="t" fillcolor="#a0a0a0" stroked="f"/>
         </w:pict>
       </w:r>
     </w:p>
@@ -29509,7 +29654,7 @@
           <w:lang w:eastAsia="de-CH"/>
         </w:rPr>
       </w:pPr>
-      <w:bookmarkStart w:id="105" w:name="_Toc200390907"/>
+      <w:bookmarkStart w:id="105" w:name="_Toc201344969"/>
       <w:r>
         <w:rPr>
           <w:rFonts w:eastAsia="Times New Roman"/>
@@ -29524,7 +29669,7 @@
       <w:pPr>
         <w:pStyle w:val="berschrift2"/>
       </w:pPr>
-      <w:bookmarkStart w:id="106" w:name="_Toc200390908"/>
+      <w:bookmarkStart w:id="106" w:name="_Toc201344970"/>
       <w:r>
         <w:t>12.1 Symptom-basierte Diagnose</w:t>
       </w:r>
@@ -31484,7 +31629,7 @@
       <w:pPr>
         <w:pStyle w:val="berschrift2"/>
       </w:pPr>
-      <w:bookmarkStart w:id="107" w:name="_Toc200390909"/>
+      <w:bookmarkStart w:id="107" w:name="_Toc201344971"/>
       <w:r>
         <w:t>12.2 Diagnose-Skripte</w:t>
       </w:r>
@@ -31498,7 +31643,7 @@
           <w:lang w:eastAsia="de-CH"/>
         </w:rPr>
       </w:pPr>
-      <w:bookmarkStart w:id="108" w:name="_Toc200390910"/>
+      <w:bookmarkStart w:id="108" w:name="_Toc201344972"/>
       <w:r>
         <w:rPr>
           <w:rFonts w:eastAsia="Times New Roman"/>
@@ -32129,7 +32274,7 @@
           <w:lang w:eastAsia="de-CH"/>
         </w:rPr>
       </w:pPr>
-      <w:bookmarkStart w:id="109" w:name="_Toc200390911"/>
+      <w:bookmarkStart w:id="109" w:name="_Toc201344973"/>
       <w:r>
         <w:rPr>
           <w:rFonts w:eastAsia="Times New Roman"/>
@@ -32845,7 +32990,7 @@
       <w:pPr>
         <w:pStyle w:val="berschrift2"/>
       </w:pPr>
-      <w:bookmarkStart w:id="110" w:name="_Toc200390912"/>
+      <w:bookmarkStart w:id="110" w:name="_Toc201344974"/>
       <w:r>
         <w:t>12.3 Notfall-Prozeduren</w:t>
       </w:r>
@@ -32859,7 +33004,7 @@
           <w:lang w:eastAsia="de-CH"/>
         </w:rPr>
       </w:pPr>
-      <w:bookmarkStart w:id="111" w:name="_Toc200390913"/>
+      <w:bookmarkStart w:id="111" w:name="_Toc201344975"/>
       <w:r>
         <w:rPr>
           <w:rFonts w:eastAsia="Times New Roman"/>
@@ -33035,7 +33180,7 @@
       <w:pPr>
         <w:pStyle w:val="berschrift2"/>
       </w:pPr>
-      <w:bookmarkStart w:id="112" w:name="_Toc200390914"/>
+      <w:bookmarkStart w:id="112" w:name="_Toc201344976"/>
       <w:r>
         <w:t>Modbus-Notfall-Trennung:</w:t>
       </w:r>
@@ -33211,7 +33356,7 @@
           <w:lang w:eastAsia="de-CH"/>
         </w:rPr>
       </w:pPr>
-      <w:bookmarkStart w:id="113" w:name="_Toc200390915"/>
+      <w:bookmarkStart w:id="113" w:name="_Toc201344977"/>
       <w:r>
         <w:rPr>
           <w:rFonts w:eastAsia="Times New Roman"/>
@@ -33391,7 +33536,7 @@
           <w:lang w:eastAsia="de-CH"/>
         </w:rPr>
       </w:pPr>
-      <w:bookmarkStart w:id="114" w:name="_Toc200390916"/>
+      <w:bookmarkStart w:id="114" w:name="_Toc201344978"/>
       <w:r>
         <w:rPr>
           <w:rFonts w:eastAsia="Times New Roman"/>
@@ -34106,7 +34251,7 @@
           <w:lang w:eastAsia="de-CH"/>
         </w:rPr>
       </w:pPr>
-      <w:bookmarkStart w:id="115" w:name="_Toc200390917"/>
+      <w:bookmarkStart w:id="115" w:name="_Toc201344979"/>
       <w:r>
         <w:rPr>
           <w:rFonts w:eastAsia="Times New Roman"/>
@@ -34213,8 +34358,8 @@
       </w:pPr>
     </w:p>
     <w:sectPr>
-      <w:headerReference w:type="default" r:id="rId10"/>
-      <w:footerReference w:type="default" r:id="rId11"/>
+      <w:headerReference w:type="default" r:id="rId13"/>
+      <w:footerReference w:type="default" r:id="rId14"/>
       <w:pgSz w:w="11906" w:h="16838"/>
       <w:pgMar w:top="1417" w:right="1417" w:bottom="993" w:left="1417" w:header="708" w:footer="578" w:gutter="0"/>
       <w:cols w:space="708"/>
@@ -34322,31 +34467,21 @@
     </w:pPr>
     <w:r>
       <w:rPr>
-        <w:rFonts w:ascii="Neue Haas Grotesk Text Pro" w:hAnsi="Neue Haas Grotesk Text Pro"/>
-        <w:sz w:val="20"/>
-        <w:szCs w:val="20"/>
+        <w:noProof/>
       </w:rPr>
       <w:drawing>
-        <wp:anchor distT="0" distB="0" distL="114300" distR="114300" simplePos="0" relativeHeight="251659264" behindDoc="1" locked="0" layoutInCell="1" allowOverlap="1" wp14:anchorId="6F9129B7" wp14:editId="3B3A0C2F">
+        <wp:anchor distT="0" distB="0" distL="114300" distR="114300" simplePos="0" relativeHeight="251659264" behindDoc="0" locked="0" layoutInCell="1" allowOverlap="1" wp14:anchorId="26EE7EAF" wp14:editId="08659C6D">
           <wp:simplePos x="0" y="0"/>
           <wp:positionH relativeFrom="column">
-            <wp:posOffset>-61595</wp:posOffset>
+            <wp:posOffset>0</wp:posOffset>
           </wp:positionH>
           <wp:positionV relativeFrom="paragraph">
-            <wp:posOffset>-161925</wp:posOffset>
+            <wp:posOffset>-73660</wp:posOffset>
           </wp:positionV>
-          <wp:extent cx="758190" cy="425450"/>
-          <wp:effectExtent l="0" t="0" r="3810" b="0"/>
-          <wp:wrapTight wrapText="bothSides">
-            <wp:wrapPolygon edited="0">
-              <wp:start x="0" y="0"/>
-              <wp:lineTo x="0" y="20310"/>
-              <wp:lineTo x="21166" y="20310"/>
-              <wp:lineTo x="21166" y="0"/>
-              <wp:lineTo x="0" y="0"/>
-            </wp:wrapPolygon>
-          </wp:wrapTight>
-          <wp:docPr id="620743596" name="Grafik 1"/>
+          <wp:extent cx="314325" cy="314325"/>
+          <wp:effectExtent l="0" t="0" r="9525" b="9525"/>
+          <wp:wrapSquare wrapText="bothSides"/>
+          <wp:docPr id="1876956439" name="Grafik 1"/>
           <wp:cNvGraphicFramePr>
             <a:graphicFrameLocks xmlns:a="http://schemas.openxmlformats.org/drawingml/2006/main" noChangeAspect="1"/>
           </wp:cNvGraphicFramePr>
@@ -34354,11 +34489,19 @@
             <a:graphicData uri="http://schemas.openxmlformats.org/drawingml/2006/picture">
               <pic:pic xmlns:pic="http://schemas.openxmlformats.org/drawingml/2006/picture">
                 <pic:nvPicPr>
-                  <pic:cNvPr id="1697987829" name=""/>
-                  <pic:cNvPicPr/>
+                  <pic:cNvPr id="1876956439" name="Grafik 1"/>
+                  <pic:cNvPicPr>
+                    <a:picLocks noChangeAspect="1"/>
+                  </pic:cNvPicPr>
                 </pic:nvPicPr>
                 <pic:blipFill>
-                  <a:blip r:embed="rId1"/>
+                  <a:blip r:embed="rId1">
+                    <a:extLst>
+                      <a:ext uri="{28A0092B-C50C-407E-A947-70E740481C1C}">
+                        <a14:useLocalDpi xmlns:a14="http://schemas.microsoft.com/office/drawing/2010/main" val="0"/>
+                      </a:ext>
+                    </a:extLst>
+                  </a:blip>
                   <a:stretch>
                     <a:fillRect/>
                   </a:stretch>
@@ -34366,7 +34509,7 @@
                 <pic:spPr>
                   <a:xfrm>
                     <a:off x="0" y="0"/>
-                    <a:ext cx="758190" cy="425450"/>
+                    <a:ext cx="314325" cy="314325"/>
                   </a:xfrm>
                   <a:prstGeom prst="rect">
                     <a:avLst/>
@@ -50276,6 +50419,7 @@
   <w:style w:type="character" w:default="1" w:styleId="Absatz-Standardschriftart">
     <w:name w:val="Default Paragraph Font"/>
     <w:uiPriority w:val="1"/>
+    <w:semiHidden/>
     <w:unhideWhenUsed/>
   </w:style>
   <w:style w:type="table" w:default="1" w:styleId="NormaleTabelle">

</xml_diff>